<commit_message>
Monday commit. Presentation and all computations are done
</commit_message>
<xml_diff>
--- a/Diary(all-comands-used-for-analysis).docx
+++ b/Diary(all-comands-used-for-analysis).docx
@@ -2238,6 +2238,15 @@
         </w:tc>
       </w:tr>
     </w:tbl>
+    <w:p>
+      <w:pPr>
+        <w:pStyle w:val="Normal"/>
+        <w:rPr/>
+      </w:pPr>
+      <w:r>
+        <w:rPr/>
+      </w:r>
+    </w:p>
     <w:p>
       <w:pPr>
         <w:pStyle w:val="Normal"/>
@@ -3369,8 +3378,8 @@
           <w:bCs w:val="false"/>
         </w:rPr>
       </w:pPr>
-      <w:bookmarkStart w:id="6" w:name="reference_name"/>
-      <w:bookmarkStart w:id="7" w:name="data_set_p"/>
+      <w:bookmarkStart w:id="6" w:name="data_set_p"/>
+      <w:bookmarkStart w:id="7" w:name="reference_name"/>
       <w:bookmarkEnd w:id="6"/>
       <w:bookmarkEnd w:id="7"/>
       <w:r>
@@ -3484,8 +3493,8 @@
               <w:pStyle w:val="TableContents"/>
               <w:rPr/>
             </w:pPr>
-            <w:bookmarkStart w:id="13" w:name="top_left_td6"/>
-            <w:bookmarkStart w:id="14" w:name="top_left_td5"/>
+            <w:bookmarkStart w:id="13" w:name="top_left_td5"/>
+            <w:bookmarkStart w:id="14" w:name="top_left_td6"/>
             <w:bookmarkEnd w:id="13"/>
             <w:bookmarkEnd w:id="14"/>
             <w:r>
@@ -3553,6 +3562,15 @@
         </w:tc>
       </w:tr>
     </w:tbl>
+    <w:p>
+      <w:pPr>
+        <w:pStyle w:val="Normal"/>
+        <w:rPr/>
+      </w:pPr>
+      <w:r>
+        <w:rPr/>
+      </w:r>
+    </w:p>
     <w:p>
       <w:pPr>
         <w:pStyle w:val="Normal"/>
@@ -5265,8 +5283,8 @@
               <w:pStyle w:val="TableContents"/>
               <w:rPr/>
             </w:pPr>
-            <w:bookmarkStart w:id="25" w:name="top_left_td1"/>
-            <w:bookmarkStart w:id="26" w:name="top_left_td2"/>
+            <w:bookmarkStart w:id="25" w:name="top_left_td2"/>
+            <w:bookmarkStart w:id="26" w:name="top_left_td1"/>
             <w:bookmarkEnd w:id="25"/>
             <w:bookmarkEnd w:id="26"/>
             <w:r>
@@ -11733,15 +11751,17 @@
           <w:b/>
           <w:b/>
           <w:bCs/>
-        </w:rPr>
-      </w:pPr>
-      <w:r>
-        <w:rPr>
-          <w:b/>
-          <w:bCs/>
           <w:sz w:val="28"/>
           <w:szCs w:val="28"/>
         </w:rPr>
+      </w:pPr>
+      <w:r>
+        <w:rPr>
+          <w:b/>
+          <w:bCs/>
+          <w:sz w:val="28"/>
+          <w:szCs w:val="28"/>
+        </w:rPr>
         <w:t>SNP Calling</w:t>
       </w:r>
     </w:p>
@@ -11764,11 +11784,7 @@
     <w:p>
       <w:pPr>
         <w:pStyle w:val="Normal"/>
-        <w:rPr>
-          <w:b w:val="false"/>
-          <w:b w:val="false"/>
-          <w:bCs w:val="false"/>
-        </w:rPr>
+        <w:rPr/>
       </w:pPr>
       <w:r>
         <w:rPr>
@@ -11813,11 +11829,7 @@
     <w:p>
       <w:pPr>
         <w:pStyle w:val="Normal"/>
-        <w:rPr>
-          <w:b w:val="false"/>
-          <w:b w:val="false"/>
-          <w:bCs w:val="false"/>
-        </w:rPr>
+        <w:rPr/>
       </w:pPr>
       <w:r>
         <w:rPr>
@@ -11846,11 +11858,7 @@
     <w:p>
       <w:pPr>
         <w:pStyle w:val="Normal"/>
-        <w:rPr>
-          <w:b w:val="false"/>
-          <w:b w:val="false"/>
-          <w:bCs w:val="false"/>
-        </w:rPr>
+        <w:rPr/>
       </w:pPr>
       <w:r>
         <w:rPr>
@@ -11879,11 +11887,7 @@
     <w:p>
       <w:pPr>
         <w:pStyle w:val="Normal"/>
-        <w:rPr>
-          <w:b w:val="false"/>
-          <w:b w:val="false"/>
-          <w:bCs w:val="false"/>
-        </w:rPr>
+        <w:rPr/>
       </w:pPr>
       <w:r>
         <w:rPr>
@@ -11912,11 +11916,7 @@
     <w:p>
       <w:pPr>
         <w:pStyle w:val="Normal"/>
-        <w:rPr>
-          <w:b w:val="false"/>
-          <w:b w:val="false"/>
-          <w:bCs w:val="false"/>
-        </w:rPr>
+        <w:rPr/>
       </w:pPr>
       <w:r>
         <w:rPr>
@@ -11945,11 +11945,7 @@
     <w:p>
       <w:pPr>
         <w:pStyle w:val="Normal"/>
-        <w:rPr>
-          <w:b w:val="false"/>
-          <w:b w:val="false"/>
-          <w:bCs w:val="false"/>
-        </w:rPr>
+        <w:rPr/>
       </w:pPr>
       <w:r>
         <w:rPr>
@@ -12421,78 +12417,36 @@
           <w:b/>
           <w:bCs/>
         </w:rPr>
-        <w:t>Let’s do the same with M</w:t>
-      </w:r>
-      <w:r>
-        <w:rPr>
-          <w:b/>
-          <w:bCs/>
-        </w:rPr>
-        <w:t>c</w:t>
-      </w:r>
-      <w:r>
-        <w:rPr>
-          <w:b/>
-          <w:bCs/>
-        </w:rPr>
-        <w:t xml:space="preserve">Gann </w:t>
-      </w:r>
-      <w:r>
-        <w:rPr>
-          <w:b/>
-          <w:bCs/>
-        </w:rPr>
-        <w:t>data</w:t>
-      </w:r>
-      <w:r>
-        <w:rPr>
-          <w:b/>
-          <w:bCs/>
-        </w:rPr>
-        <w:t>!</w:t>
-      </w:r>
-    </w:p>
-    <w:p>
-      <w:pPr>
-        <w:pStyle w:val="Normal"/>
-        <w:rPr>
-          <w:b/>
-          <w:b/>
-          <w:bCs/>
-        </w:rPr>
-      </w:pPr>
-      <w:r>
-        <w:rPr>
-          <w:b/>
-          <w:bCs/>
-        </w:rPr>
-      </w:r>
-    </w:p>
-    <w:p>
-      <w:pPr>
-        <w:pStyle w:val="Normal"/>
-        <w:rPr/>
-      </w:pPr>
-      <w:r>
-        <w:rPr>
-          <w:b/>
-          <w:bCs/>
-        </w:rPr>
-        <w:t>1. QC (</w:t>
-      </w:r>
-      <w:r>
-        <w:rPr>
-          <w:b/>
-          <w:bCs/>
-        </w:rPr>
-        <w:t>Phred score=</w:t>
-      </w:r>
-      <w:r>
-        <w:rPr>
-          <w:b/>
-          <w:bCs/>
-        </w:rPr>
-        <w:t>30):</w:t>
+        <w:t>Let’s do the same with McGann data!</w:t>
+      </w:r>
+    </w:p>
+    <w:p>
+      <w:pPr>
+        <w:pStyle w:val="Normal"/>
+        <w:rPr>
+          <w:b/>
+          <w:b/>
+          <w:bCs/>
+        </w:rPr>
+      </w:pPr>
+      <w:r>
+        <w:rPr>
+          <w:b/>
+          <w:bCs/>
+        </w:rPr>
+      </w:r>
+    </w:p>
+    <w:p>
+      <w:pPr>
+        <w:pStyle w:val="Normal"/>
+        <w:rPr/>
+      </w:pPr>
+      <w:r>
+        <w:rPr>
+          <w:b/>
+          <w:bCs/>
+        </w:rPr>
+        <w:t>1. QC (Phred score=30):</w:t>
       </w:r>
     </w:p>
     <w:p>
@@ -12580,11 +12534,7 @@
     <w:p>
       <w:pPr>
         <w:pStyle w:val="Normal"/>
-        <w:rPr>
-          <w:b/>
-          <w:b/>
-          <w:bCs/>
-        </w:rPr>
+        <w:rPr/>
       </w:pPr>
       <w:r>
         <w:rPr>
@@ -12598,121 +12548,1783 @@
       <w:pPr>
         <w:pStyle w:val="Normal"/>
         <w:rPr>
-          <w:b w:val="false"/>
-          <w:b w:val="false"/>
-          <w:bCs w:val="false"/>
-        </w:rPr>
-      </w:pPr>
-      <w:r>
-        <w:rPr>
-          <w:b w:val="false"/>
-          <w:bCs w:val="false"/>
-        </w:rPr>
-      </w:r>
-    </w:p>
-    <w:p>
-      <w:pPr>
-        <w:pStyle w:val="Normal"/>
-        <w:rPr>
-          <w:b w:val="false"/>
-          <w:b w:val="false"/>
-          <w:bCs w:val="false"/>
-        </w:rPr>
-      </w:pPr>
-      <w:r>
-        <w:rPr>
-          <w:b w:val="false"/>
-          <w:bCs w:val="false"/>
-        </w:rPr>
-      </w:r>
-    </w:p>
-    <w:p>
-      <w:pPr>
-        <w:pStyle w:val="Normal"/>
-        <w:rPr/>
-      </w:pPr>
-      <w:r>
-        <w:rPr>
-          <w:b/>
-          <w:bCs/>
-        </w:rPr>
-        <w:t xml:space="preserve">bcftools mpileup SRR3306347_1_trimmed.fastq.gz.sorted.bam -Ou -B -f ~/ga_course/final_assemblies/final_assembly_canu_and_spades_node3_120419.fasta --min-MQ </w:t>
-      </w:r>
-      <w:r>
-        <w:rPr>
-          <w:b/>
-          <w:bCs/>
-        </w:rPr>
-        <w:t>6</w:t>
-      </w:r>
-      <w:r>
-        <w:rPr>
-          <w:b/>
-          <w:bCs/>
-        </w:rPr>
-        <w:t>0 -o SRR3306347_1_trimmed.fastq.gz.sorted.bam.vcf</w:t>
-      </w:r>
-    </w:p>
-    <w:p>
-      <w:pPr>
-        <w:pStyle w:val="Normal"/>
-        <w:rPr>
-          <w:b/>
-          <w:b/>
-          <w:bCs/>
-        </w:rPr>
-      </w:pPr>
-      <w:r>
-        <w:rPr>
-          <w:b/>
-          <w:bCs/>
-        </w:rPr>
-      </w:r>
-    </w:p>
-    <w:p>
-      <w:pPr>
-        <w:pStyle w:val="Normal"/>
-        <w:rPr>
-          <w:b/>
-          <w:b/>
-          <w:bCs/>
-        </w:rPr>
-      </w:pPr>
-      <w:r>
-        <w:rPr>
-          <w:b/>
-          <w:bCs/>
-        </w:rPr>
-        <w:t>bcftools call SRR3306347_1_trimmed.fastq.gz.sorted.bam.vcf -Ou -v -m -o SRR3306347_1_trimmed.fastq.gz.sorted.bam.vcf_1</w:t>
-      </w:r>
-    </w:p>
-    <w:p>
-      <w:pPr>
-        <w:pStyle w:val="Normal"/>
-        <w:rPr>
-          <w:b/>
-          <w:b/>
-          <w:bCs/>
-        </w:rPr>
-      </w:pPr>
-      <w:r>
-        <w:rPr>
-          <w:b/>
-          <w:bCs/>
-        </w:rPr>
-      </w:r>
-    </w:p>
-    <w:p>
-      <w:pPr>
-        <w:pStyle w:val="Normal"/>
-        <w:rPr/>
-      </w:pPr>
-      <w:r>
-        <w:rPr>
-          <w:b/>
-          <w:bCs/>
-        </w:rPr>
-        <w:t xml:space="preserve">bcftools norm SRR3306347_1_trimmed.fastq.gz.sorted.bam.vcf_1 -Ou -f ~/ga_course/final_assemblies/final_assembly_canu_and_spades_node3_120419.fasta -d all -o </w:t>
+          <w:b/>
+          <w:b/>
+          <w:bCs/>
+        </w:rPr>
+      </w:pPr>
+      <w:r>
+        <w:rPr/>
+      </w:r>
+    </w:p>
+    <w:p>
+      <w:pPr>
+        <w:pStyle w:val="Normal"/>
+        <w:rPr/>
+      </w:pPr>
+      <w:r>
+        <w:rPr>
+          <w:b/>
+          <w:bCs/>
+        </w:rPr>
+        <w:t>2. Mapping</w:t>
+      </w:r>
+    </w:p>
+    <w:p>
+      <w:pPr>
+        <w:pStyle w:val="Normal"/>
+        <w:rPr>
+          <w:b/>
+          <w:b/>
+          <w:bCs/>
+        </w:rPr>
+      </w:pPr>
+      <w:r>
+        <w:rPr/>
+      </w:r>
+    </w:p>
+    <w:p>
+      <w:pPr>
+        <w:pStyle w:val="Normal"/>
+        <w:rPr/>
+      </w:pPr>
+      <w:r>
+        <w:rPr>
+          <w:b/>
+          <w:bCs/>
+          <w:sz w:val="28"/>
+          <w:szCs w:val="28"/>
+        </w:rPr>
+        <w:t>#!/bin/bash -l</w:t>
+      </w:r>
+    </w:p>
+    <w:p>
+      <w:pPr>
+        <w:pStyle w:val="Normal"/>
+        <w:rPr>
+          <w:b/>
+          <w:b/>
+          <w:bCs/>
+          <w:sz w:val="28"/>
+          <w:szCs w:val="28"/>
+        </w:rPr>
+      </w:pPr>
+      <w:r>
+        <w:rPr/>
+      </w:r>
+    </w:p>
+    <w:p>
+      <w:pPr>
+        <w:pStyle w:val="Normal"/>
+        <w:rPr/>
+      </w:pPr>
+      <w:r>
+        <w:rPr>
+          <w:b/>
+          <w:bCs/>
+          <w:sz w:val="28"/>
+          <w:szCs w:val="28"/>
+        </w:rPr>
+        <w:t>#SBATCH -A g2019003</w:t>
+      </w:r>
+    </w:p>
+    <w:p>
+      <w:pPr>
+        <w:pStyle w:val="Normal"/>
+        <w:rPr/>
+      </w:pPr>
+      <w:r>
+        <w:rPr>
+          <w:b/>
+          <w:bCs/>
+          <w:sz w:val="28"/>
+          <w:szCs w:val="28"/>
+        </w:rPr>
+        <w:t>#SBATCH -p core</w:t>
+      </w:r>
+    </w:p>
+    <w:p>
+      <w:pPr>
+        <w:pStyle w:val="Normal"/>
+        <w:rPr/>
+      </w:pPr>
+      <w:r>
+        <w:rPr>
+          <w:b/>
+          <w:bCs/>
+          <w:sz w:val="28"/>
+          <w:szCs w:val="28"/>
+        </w:rPr>
+        <w:t>#SBATCH -n 2</w:t>
+      </w:r>
+    </w:p>
+    <w:p>
+      <w:pPr>
+        <w:pStyle w:val="Normal"/>
+        <w:rPr/>
+      </w:pPr>
+      <w:r>
+        <w:rPr>
+          <w:b/>
+          <w:bCs/>
+          <w:sz w:val="28"/>
+          <w:szCs w:val="28"/>
+        </w:rPr>
+        <w:t>#SBATCH -t 05:00:00</w:t>
+      </w:r>
+    </w:p>
+    <w:p>
+      <w:pPr>
+        <w:pStyle w:val="Normal"/>
+        <w:rPr/>
+      </w:pPr>
+      <w:r>
+        <w:rPr>
+          <w:b/>
+          <w:bCs/>
+          <w:sz w:val="28"/>
+          <w:szCs w:val="28"/>
+        </w:rPr>
+        <w:t>#SBATCH -J tnseq_trimmo</w:t>
+      </w:r>
+    </w:p>
+    <w:p>
+      <w:pPr>
+        <w:pStyle w:val="Normal"/>
+        <w:rPr/>
+      </w:pPr>
+      <w:r>
+        <w:rPr>
+          <w:b/>
+          <w:bCs/>
+          <w:sz w:val="28"/>
+          <w:szCs w:val="28"/>
+        </w:rPr>
+        <w:t>#SBATCH --mail-type=ALL</w:t>
+      </w:r>
+    </w:p>
+    <w:p>
+      <w:pPr>
+        <w:pStyle w:val="Normal"/>
+        <w:rPr/>
+      </w:pPr>
+      <w:r>
+        <w:rPr>
+          <w:b/>
+          <w:bCs/>
+          <w:sz w:val="28"/>
+          <w:szCs w:val="28"/>
+        </w:rPr>
+        <w:t>#SBATCH --mail-user homo.korvin@gmail.com</w:t>
+      </w:r>
+    </w:p>
+    <w:p>
+      <w:pPr>
+        <w:pStyle w:val="Normal"/>
+        <w:rPr>
+          <w:b/>
+          <w:b/>
+          <w:bCs/>
+          <w:sz w:val="28"/>
+          <w:szCs w:val="28"/>
+        </w:rPr>
+      </w:pPr>
+      <w:r>
+        <w:rPr/>
+      </w:r>
+    </w:p>
+    <w:p>
+      <w:pPr>
+        <w:pStyle w:val="Normal"/>
+        <w:rPr/>
+      </w:pPr>
+      <w:r>
+        <w:rPr>
+          <w:b/>
+          <w:bCs/>
+          <w:sz w:val="28"/>
+          <w:szCs w:val="28"/>
+        </w:rPr>
+        <w:t># Load modules</w:t>
+      </w:r>
+    </w:p>
+    <w:p>
+      <w:pPr>
+        <w:pStyle w:val="Normal"/>
+        <w:rPr/>
+      </w:pPr>
+      <w:r>
+        <w:rPr>
+          <w:b/>
+          <w:bCs/>
+          <w:sz w:val="28"/>
+          <w:szCs w:val="28"/>
+        </w:rPr>
+        <w:t>module load bioinfo-tools</w:t>
+      </w:r>
+    </w:p>
+    <w:p>
+      <w:pPr>
+        <w:pStyle w:val="Normal"/>
+        <w:rPr/>
+      </w:pPr>
+      <w:r>
+        <w:rPr>
+          <w:b/>
+          <w:bCs/>
+          <w:sz w:val="28"/>
+          <w:szCs w:val="28"/>
+        </w:rPr>
+        <w:t>module load bowtie2</w:t>
+      </w:r>
+    </w:p>
+    <w:p>
+      <w:pPr>
+        <w:pStyle w:val="Normal"/>
+        <w:rPr/>
+      </w:pPr>
+      <w:r>
+        <w:rPr>
+          <w:b/>
+          <w:bCs/>
+          <w:sz w:val="28"/>
+          <w:szCs w:val="28"/>
+        </w:rPr>
+        <w:t>module load samtools</w:t>
+      </w:r>
+    </w:p>
+    <w:p>
+      <w:pPr>
+        <w:pStyle w:val="Normal"/>
+        <w:rPr>
+          <w:b/>
+          <w:b/>
+          <w:bCs/>
+          <w:sz w:val="28"/>
+          <w:szCs w:val="28"/>
+        </w:rPr>
+      </w:pPr>
+      <w:r>
+        <w:rPr/>
+      </w:r>
+    </w:p>
+    <w:p>
+      <w:pPr>
+        <w:pStyle w:val="Normal"/>
+        <w:rPr/>
+      </w:pPr>
+      <w:r>
+        <w:rPr>
+          <w:b/>
+          <w:bCs/>
+          <w:sz w:val="28"/>
+          <w:szCs w:val="28"/>
+        </w:rPr>
+        <w:t>for i in ~/mcgann/maping/*_1_trimmed.fastq.gz</w:t>
+      </w:r>
+    </w:p>
+    <w:p>
+      <w:pPr>
+        <w:pStyle w:val="Normal"/>
+        <w:rPr/>
+      </w:pPr>
+      <w:r>
+        <w:rPr>
+          <w:b/>
+          <w:bCs/>
+          <w:sz w:val="28"/>
+          <w:szCs w:val="28"/>
+        </w:rPr>
+        <w:t xml:space="preserve">    </w:t>
+      </w:r>
+      <w:r>
+        <w:rPr>
+          <w:b/>
+          <w:bCs/>
+          <w:sz w:val="28"/>
+          <w:szCs w:val="28"/>
+        </w:rPr>
+        <w:t>do</w:t>
+      </w:r>
+    </w:p>
+    <w:p>
+      <w:pPr>
+        <w:pStyle w:val="Normal"/>
+        <w:rPr/>
+      </w:pPr>
+      <w:r>
+        <w:rPr>
+          <w:b/>
+          <w:bCs/>
+          <w:sz w:val="28"/>
+          <w:szCs w:val="28"/>
+        </w:rPr>
+        <w:t xml:space="preserve">    </w:t>
+      </w:r>
+      <w:r>
+        <w:rPr>
+          <w:b/>
+          <w:bCs/>
+          <w:sz w:val="28"/>
+          <w:szCs w:val="28"/>
+        </w:rPr>
+        <w:t>echo "Mapping: "$i</w:t>
+      </w:r>
+    </w:p>
+    <w:p>
+      <w:pPr>
+        <w:pStyle w:val="Normal"/>
+        <w:rPr/>
+      </w:pPr>
+      <w:r>
+        <w:rPr>
+          <w:b/>
+          <w:bCs/>
+          <w:sz w:val="28"/>
+          <w:szCs w:val="28"/>
+        </w:rPr>
+        <w:t xml:space="preserve">    </w:t>
+      </w:r>
+      <w:r>
+        <w:rPr>
+          <w:b/>
+          <w:bCs/>
+          <w:sz w:val="28"/>
+          <w:szCs w:val="28"/>
+        </w:rPr>
+        <w:t>R1=$(echo ${i#*_S})</w:t>
+      </w:r>
+    </w:p>
+    <w:p>
+      <w:pPr>
+        <w:pStyle w:val="Normal"/>
+        <w:rPr/>
+      </w:pPr>
+      <w:r>
+        <w:rPr>
+          <w:b/>
+          <w:bCs/>
+          <w:sz w:val="28"/>
+          <w:szCs w:val="28"/>
+        </w:rPr>
+        <w:t xml:space="preserve">    </w:t>
+      </w:r>
+      <w:r>
+        <w:rPr>
+          <w:b/>
+          <w:bCs/>
+          <w:sz w:val="28"/>
+          <w:szCs w:val="28"/>
+        </w:rPr>
+        <w:t>R2=${R1/_1_/_2_}</w:t>
+      </w:r>
+    </w:p>
+    <w:p>
+      <w:pPr>
+        <w:pStyle w:val="Normal"/>
+        <w:rPr/>
+      </w:pPr>
+      <w:r>
+        <w:rPr>
+          <w:b/>
+          <w:bCs/>
+          <w:sz w:val="28"/>
+          <w:szCs w:val="28"/>
+        </w:rPr>
+        <w:t xml:space="preserve">    </w:t>
+      </w:r>
+      <w:r>
+        <w:rPr>
+          <w:b/>
+          <w:bCs/>
+          <w:sz w:val="28"/>
+          <w:szCs w:val="28"/>
+        </w:rPr>
+        <w:t>echo "Mapping: "$R2</w:t>
+      </w:r>
+    </w:p>
+    <w:p>
+      <w:pPr>
+        <w:pStyle w:val="Normal"/>
+        <w:rPr/>
+      </w:pPr>
+      <w:r>
+        <w:rPr>
+          <w:b/>
+          <w:bCs/>
+          <w:sz w:val="28"/>
+          <w:szCs w:val="28"/>
+        </w:rPr>
+        <w:t xml:space="preserve">    </w:t>
+      </w:r>
+      <w:r>
+        <w:rPr>
+          <w:b/>
+          <w:bCs/>
+          <w:sz w:val="28"/>
+          <w:szCs w:val="28"/>
+        </w:rPr>
+        <w:t>bowtie2 -x Enterococcus_faecium.ASM76498v1.dna.toplevel -1 $i -2 $R2 -S $i.sam</w:t>
+      </w:r>
+    </w:p>
+    <w:p>
+      <w:pPr>
+        <w:pStyle w:val="Normal"/>
+        <w:rPr/>
+      </w:pPr>
+      <w:r>
+        <w:rPr>
+          <w:b/>
+          <w:bCs/>
+          <w:sz w:val="28"/>
+          <w:szCs w:val="28"/>
+        </w:rPr>
+        <w:t xml:space="preserve">    </w:t>
+      </w:r>
+      <w:r>
+        <w:rPr>
+          <w:b/>
+          <w:bCs/>
+          <w:sz w:val="28"/>
+          <w:szCs w:val="28"/>
+        </w:rPr>
+        <w:t>echo "Converting to bam: "$i</w:t>
+      </w:r>
+    </w:p>
+    <w:p>
+      <w:pPr>
+        <w:pStyle w:val="Normal"/>
+        <w:rPr/>
+      </w:pPr>
+      <w:r>
+        <w:rPr>
+          <w:b/>
+          <w:bCs/>
+          <w:sz w:val="28"/>
+          <w:szCs w:val="28"/>
+        </w:rPr>
+        <w:t xml:space="preserve">    </w:t>
+      </w:r>
+      <w:r>
+        <w:rPr>
+          <w:b/>
+          <w:bCs/>
+          <w:sz w:val="28"/>
+          <w:szCs w:val="28"/>
+        </w:rPr>
+        <w:t>samtools view -S -b $i.sam &gt; $i.bam</w:t>
+      </w:r>
+    </w:p>
+    <w:p>
+      <w:pPr>
+        <w:pStyle w:val="Normal"/>
+        <w:rPr/>
+      </w:pPr>
+      <w:r>
+        <w:rPr>
+          <w:b/>
+          <w:bCs/>
+          <w:sz w:val="28"/>
+          <w:szCs w:val="28"/>
+        </w:rPr>
+        <w:t xml:space="preserve">    </w:t>
+      </w:r>
+      <w:r>
+        <w:rPr>
+          <w:b/>
+          <w:bCs/>
+          <w:sz w:val="28"/>
+          <w:szCs w:val="28"/>
+        </w:rPr>
+        <w:t>rm $i.sam</w:t>
+      </w:r>
+    </w:p>
+    <w:p>
+      <w:pPr>
+        <w:pStyle w:val="Normal"/>
+        <w:rPr/>
+      </w:pPr>
+      <w:r>
+        <w:rPr>
+          <w:b/>
+          <w:bCs/>
+          <w:sz w:val="28"/>
+          <w:szCs w:val="28"/>
+        </w:rPr>
+        <w:t xml:space="preserve">    </w:t>
+      </w:r>
+      <w:r>
+        <w:rPr>
+          <w:b/>
+          <w:bCs/>
+          <w:sz w:val="28"/>
+          <w:szCs w:val="28"/>
+        </w:rPr>
+        <w:t>echo "Sorting bam: "$i</w:t>
+      </w:r>
+    </w:p>
+    <w:p>
+      <w:pPr>
+        <w:pStyle w:val="Normal"/>
+        <w:rPr/>
+      </w:pPr>
+      <w:r>
+        <w:rPr>
+          <w:b/>
+          <w:bCs/>
+          <w:sz w:val="28"/>
+          <w:szCs w:val="28"/>
+        </w:rPr>
+        <w:t xml:space="preserve">    </w:t>
+      </w:r>
+      <w:r>
+        <w:rPr>
+          <w:b/>
+          <w:bCs/>
+          <w:sz w:val="28"/>
+          <w:szCs w:val="28"/>
+        </w:rPr>
+        <w:t>samtools sort $i.bam -o $i.sorted.bam</w:t>
+      </w:r>
+    </w:p>
+    <w:p>
+      <w:pPr>
+        <w:pStyle w:val="Normal"/>
+        <w:rPr/>
+      </w:pPr>
+      <w:r>
+        <w:rPr>
+          <w:b/>
+          <w:bCs/>
+          <w:sz w:val="28"/>
+          <w:szCs w:val="28"/>
+        </w:rPr>
+        <w:t>done</w:t>
+      </w:r>
+    </w:p>
+    <w:p>
+      <w:pPr>
+        <w:pStyle w:val="Normal"/>
+        <w:rPr>
+          <w:b/>
+          <w:b/>
+          <w:bCs/>
+        </w:rPr>
+      </w:pPr>
+      <w:r>
+        <w:rPr>
+          <w:b/>
+          <w:bCs/>
+        </w:rPr>
+      </w:r>
+    </w:p>
+    <w:p>
+      <w:pPr>
+        <w:pStyle w:val="Normal"/>
+        <w:rPr/>
+      </w:pPr>
+      <w:r>
+        <w:rPr>
+          <w:b w:val="false"/>
+          <w:bCs w:val="false"/>
+        </w:rPr>
+        <w:t>Mapping: /home/erzh4483/mcgann/maping/SRR3306347_1_trimmed.fastq.gz</w:t>
+      </w:r>
+    </w:p>
+    <w:p>
+      <w:pPr>
+        <w:pStyle w:val="Normal"/>
+        <w:rPr/>
+      </w:pPr>
+      <w:r>
+        <w:rPr>
+          <w:b w:val="false"/>
+          <w:bCs w:val="false"/>
+        </w:rPr>
+        <w:t>Mapping: /home/erzh4483/mcgann/maping/SRR3306347_2_trimmed.fastq.gz</w:t>
+      </w:r>
+    </w:p>
+    <w:p>
+      <w:pPr>
+        <w:pStyle w:val="Normal"/>
+        <w:rPr/>
+      </w:pPr>
+      <w:r>
+        <w:rPr>
+          <w:b w:val="false"/>
+          <w:bCs w:val="false"/>
+        </w:rPr>
+        <w:t>2966945 reads; of these:</w:t>
+      </w:r>
+    </w:p>
+    <w:p>
+      <w:pPr>
+        <w:pStyle w:val="Normal"/>
+        <w:rPr/>
+      </w:pPr>
+      <w:r>
+        <w:rPr>
+          <w:b w:val="false"/>
+          <w:bCs w:val="false"/>
+        </w:rPr>
+        <w:t xml:space="preserve">  </w:t>
+      </w:r>
+      <w:r>
+        <w:rPr>
+          <w:b w:val="false"/>
+          <w:bCs w:val="false"/>
+        </w:rPr>
+        <w:t>2966945 (100.00%) were paired; of these:</w:t>
+      </w:r>
+    </w:p>
+    <w:p>
+      <w:pPr>
+        <w:pStyle w:val="Normal"/>
+        <w:rPr/>
+      </w:pPr>
+      <w:r>
+        <w:rPr>
+          <w:b w:val="false"/>
+          <w:bCs w:val="false"/>
+        </w:rPr>
+        <w:t xml:space="preserve">    </w:t>
+      </w:r>
+      <w:r>
+        <w:rPr>
+          <w:b w:val="false"/>
+          <w:bCs w:val="false"/>
+        </w:rPr>
+        <w:t>1772322 (59.74%) aligned concordantly 0 times</w:t>
+      </w:r>
+    </w:p>
+    <w:p>
+      <w:pPr>
+        <w:pStyle w:val="Normal"/>
+        <w:rPr/>
+      </w:pPr>
+      <w:r>
+        <w:rPr>
+          <w:b w:val="false"/>
+          <w:bCs w:val="false"/>
+        </w:rPr>
+        <w:t xml:space="preserve">    </w:t>
+      </w:r>
+      <w:r>
+        <w:rPr>
+          <w:b w:val="false"/>
+          <w:bCs w:val="false"/>
+        </w:rPr>
+        <w:t>1193566 (40.23%) aligned concordantly exactly 1 time</w:t>
+      </w:r>
+    </w:p>
+    <w:p>
+      <w:pPr>
+        <w:pStyle w:val="Normal"/>
+        <w:rPr/>
+      </w:pPr>
+      <w:r>
+        <w:rPr>
+          <w:b w:val="false"/>
+          <w:bCs w:val="false"/>
+        </w:rPr>
+        <w:t xml:space="preserve">    </w:t>
+      </w:r>
+      <w:r>
+        <w:rPr>
+          <w:b w:val="false"/>
+          <w:bCs w:val="false"/>
+        </w:rPr>
+        <w:t>1057 (0.04%) aligned concordantly &gt;1 times</w:t>
+      </w:r>
+    </w:p>
+    <w:p>
+      <w:pPr>
+        <w:pStyle w:val="Normal"/>
+        <w:rPr/>
+      </w:pPr>
+      <w:r>
+        <w:rPr>
+          <w:b w:val="false"/>
+          <w:bCs w:val="false"/>
+        </w:rPr>
+        <w:t xml:space="preserve">    </w:t>
+      </w:r>
+      <w:r>
+        <w:rPr>
+          <w:b w:val="false"/>
+          <w:bCs w:val="false"/>
+        </w:rPr>
+        <w:t>----</w:t>
+      </w:r>
+    </w:p>
+    <w:p>
+      <w:pPr>
+        <w:pStyle w:val="Normal"/>
+        <w:rPr/>
+      </w:pPr>
+      <w:r>
+        <w:rPr>
+          <w:b w:val="false"/>
+          <w:bCs w:val="false"/>
+        </w:rPr>
+        <w:t xml:space="preserve">    </w:t>
+      </w:r>
+      <w:r>
+        <w:rPr>
+          <w:b w:val="false"/>
+          <w:bCs w:val="false"/>
+        </w:rPr>
+        <w:t>1772322 pairs aligned concordantly 0 times; of these:</w:t>
+      </w:r>
+    </w:p>
+    <w:p>
+      <w:pPr>
+        <w:pStyle w:val="Normal"/>
+        <w:rPr/>
+      </w:pPr>
+      <w:r>
+        <w:rPr>
+          <w:b w:val="false"/>
+          <w:bCs w:val="false"/>
+        </w:rPr>
+        <w:t xml:space="preserve">      </w:t>
+      </w:r>
+      <w:r>
+        <w:rPr>
+          <w:b w:val="false"/>
+          <w:bCs w:val="false"/>
+        </w:rPr>
+        <w:t>680556 (38.40%) aligned discordantly 1 time</w:t>
+      </w:r>
+    </w:p>
+    <w:p>
+      <w:pPr>
+        <w:pStyle w:val="Normal"/>
+        <w:rPr/>
+      </w:pPr>
+      <w:r>
+        <w:rPr>
+          <w:b w:val="false"/>
+          <w:bCs w:val="false"/>
+        </w:rPr>
+        <w:t xml:space="preserve">    </w:t>
+      </w:r>
+      <w:r>
+        <w:rPr>
+          <w:b w:val="false"/>
+          <w:bCs w:val="false"/>
+        </w:rPr>
+        <w:t>----</w:t>
+      </w:r>
+    </w:p>
+    <w:p>
+      <w:pPr>
+        <w:pStyle w:val="Normal"/>
+        <w:rPr/>
+      </w:pPr>
+      <w:r>
+        <w:rPr>
+          <w:b w:val="false"/>
+          <w:bCs w:val="false"/>
+        </w:rPr>
+        <w:t xml:space="preserve">    </w:t>
+      </w:r>
+      <w:r>
+        <w:rPr>
+          <w:b w:val="false"/>
+          <w:bCs w:val="false"/>
+        </w:rPr>
+        <w:t>1091766 pairs aligned 0 times concordantly or discordantly; of these:</w:t>
+      </w:r>
+    </w:p>
+    <w:p>
+      <w:pPr>
+        <w:pStyle w:val="Normal"/>
+        <w:rPr/>
+      </w:pPr>
+      <w:r>
+        <w:rPr>
+          <w:b w:val="false"/>
+          <w:bCs w:val="false"/>
+        </w:rPr>
+        <w:t xml:space="preserve">      </w:t>
+      </w:r>
+      <w:r>
+        <w:rPr>
+          <w:b w:val="false"/>
+          <w:bCs w:val="false"/>
+        </w:rPr>
+        <w:t>2183532 mates make up the pairs; of these:</w:t>
+      </w:r>
+    </w:p>
+    <w:p>
+      <w:pPr>
+        <w:pStyle w:val="Normal"/>
+        <w:rPr/>
+      </w:pPr>
+      <w:r>
+        <w:rPr>
+          <w:b w:val="false"/>
+          <w:bCs w:val="false"/>
+        </w:rPr>
+        <w:t xml:space="preserve">        </w:t>
+      </w:r>
+      <w:r>
+        <w:rPr>
+          <w:b w:val="false"/>
+          <w:bCs w:val="false"/>
+        </w:rPr>
+        <w:t>1891177 (86.61%) aligned 0 times</w:t>
+      </w:r>
+    </w:p>
+    <w:p>
+      <w:pPr>
+        <w:pStyle w:val="Normal"/>
+        <w:rPr/>
+      </w:pPr>
+      <w:r>
+        <w:rPr>
+          <w:b w:val="false"/>
+          <w:bCs w:val="false"/>
+        </w:rPr>
+        <w:t xml:space="preserve">        </w:t>
+      </w:r>
+      <w:r>
+        <w:rPr>
+          <w:b w:val="false"/>
+          <w:bCs w:val="false"/>
+        </w:rPr>
+        <w:t>280123 (12.83%) aligned exactly 1 time</w:t>
+      </w:r>
+    </w:p>
+    <w:p>
+      <w:pPr>
+        <w:pStyle w:val="Normal"/>
+        <w:rPr/>
+      </w:pPr>
+      <w:r>
+        <w:rPr>
+          <w:b w:val="false"/>
+          <w:bCs w:val="false"/>
+        </w:rPr>
+        <w:t xml:space="preserve">        </w:t>
+      </w:r>
+      <w:r>
+        <w:rPr>
+          <w:b w:val="false"/>
+          <w:bCs w:val="false"/>
+        </w:rPr>
+        <w:t>12232 (0.56%) aligned &gt;1 times</w:t>
+      </w:r>
+    </w:p>
+    <w:p>
+      <w:pPr>
+        <w:pStyle w:val="Normal"/>
+        <w:rPr/>
+      </w:pPr>
+      <w:r>
+        <w:rPr>
+          <w:b w:val="false"/>
+          <w:bCs w:val="false"/>
+        </w:rPr>
+        <w:t>68.13% overall alignment rate</w:t>
+      </w:r>
+    </w:p>
+    <w:p>
+      <w:pPr>
+        <w:pStyle w:val="Normal"/>
+        <w:rPr/>
+      </w:pPr>
+      <w:r>
+        <w:rPr>
+          <w:b w:val="false"/>
+          <w:bCs w:val="false"/>
+        </w:rPr>
+        <w:t>Converting to bam: /home/erzh4483/mcgann/maping/SRR3306347_1_trimmed.fastq.gz</w:t>
+      </w:r>
+    </w:p>
+    <w:p>
+      <w:pPr>
+        <w:pStyle w:val="Normal"/>
+        <w:rPr/>
+      </w:pPr>
+      <w:r>
+        <w:rPr>
+          <w:b w:val="false"/>
+          <w:bCs w:val="false"/>
+        </w:rPr>
+        <w:t>Sorting bam: /home/erzh4483/mcgann/maping/SRR3306347_1_trimmed.fastq.gz</w:t>
+      </w:r>
+    </w:p>
+    <w:p>
+      <w:pPr>
+        <w:pStyle w:val="Normal"/>
+        <w:rPr/>
+      </w:pPr>
+      <w:r>
+        <w:rPr>
+          <w:b w:val="false"/>
+          <w:bCs w:val="false"/>
+        </w:rPr>
+        <w:t>[bam_sort_core] merging from 1 files and 1 in-memory blocks...</w:t>
+      </w:r>
+    </w:p>
+    <w:p>
+      <w:pPr>
+        <w:pStyle w:val="Normal"/>
+        <w:rPr/>
+      </w:pPr>
+      <w:r>
+        <w:rPr>
+          <w:b w:val="false"/>
+          <w:bCs w:val="false"/>
+        </w:rPr>
+        <w:t>Mapping: /home/erzh4483/mcgann/maping/SRR3306348_1_trimmed.fastq.gz</w:t>
+      </w:r>
+    </w:p>
+    <w:p>
+      <w:pPr>
+        <w:pStyle w:val="Normal"/>
+        <w:rPr/>
+      </w:pPr>
+      <w:r>
+        <w:rPr>
+          <w:b w:val="false"/>
+          <w:bCs w:val="false"/>
+        </w:rPr>
+        <w:t>Mapping: /home/erzh4483/mcgann/maping/SRR3306348_2_trimmed.fastq.gz</w:t>
+      </w:r>
+    </w:p>
+    <w:p>
+      <w:pPr>
+        <w:pStyle w:val="Normal"/>
+        <w:rPr/>
+      </w:pPr>
+      <w:r>
+        <w:rPr>
+          <w:b w:val="false"/>
+          <w:bCs w:val="false"/>
+        </w:rPr>
+        <w:t>4052840 reads; of these:</w:t>
+      </w:r>
+    </w:p>
+    <w:p>
+      <w:pPr>
+        <w:pStyle w:val="Normal"/>
+        <w:rPr/>
+      </w:pPr>
+      <w:r>
+        <w:rPr>
+          <w:b w:val="false"/>
+          <w:bCs w:val="false"/>
+        </w:rPr>
+        <w:t xml:space="preserve">  </w:t>
+      </w:r>
+      <w:r>
+        <w:rPr>
+          <w:b w:val="false"/>
+          <w:bCs w:val="false"/>
+        </w:rPr>
+        <w:t>4052840 (100.00%) were paired; of these:</w:t>
+      </w:r>
+    </w:p>
+    <w:p>
+      <w:pPr>
+        <w:pStyle w:val="Normal"/>
+        <w:rPr/>
+      </w:pPr>
+      <w:r>
+        <w:rPr>
+          <w:b w:val="false"/>
+          <w:bCs w:val="false"/>
+        </w:rPr>
+        <w:t xml:space="preserve">    </w:t>
+      </w:r>
+      <w:r>
+        <w:rPr>
+          <w:b w:val="false"/>
+          <w:bCs w:val="false"/>
+        </w:rPr>
+        <w:t>2098362 (51.78%) aligned concordantly 0 times</w:t>
+      </w:r>
+    </w:p>
+    <w:p>
+      <w:pPr>
+        <w:pStyle w:val="Normal"/>
+        <w:rPr/>
+      </w:pPr>
+      <w:r>
+        <w:rPr>
+          <w:b w:val="false"/>
+          <w:bCs w:val="false"/>
+        </w:rPr>
+        <w:t xml:space="preserve">    </w:t>
+      </w:r>
+      <w:r>
+        <w:rPr>
+          <w:b w:val="false"/>
+          <w:bCs w:val="false"/>
+        </w:rPr>
+        <w:t>1952386 (48.17%) aligned concordantly exactly 1 time</w:t>
+      </w:r>
+    </w:p>
+    <w:p>
+      <w:pPr>
+        <w:pStyle w:val="Normal"/>
+        <w:rPr/>
+      </w:pPr>
+      <w:r>
+        <w:rPr>
+          <w:b w:val="false"/>
+          <w:bCs w:val="false"/>
+        </w:rPr>
+        <w:t xml:space="preserve">    </w:t>
+      </w:r>
+      <w:r>
+        <w:rPr>
+          <w:b w:val="false"/>
+          <w:bCs w:val="false"/>
+        </w:rPr>
+        <w:t>2092 (0.05%) aligned concordantly &gt;1 times</w:t>
+      </w:r>
+    </w:p>
+    <w:p>
+      <w:pPr>
+        <w:pStyle w:val="Normal"/>
+        <w:rPr/>
+      </w:pPr>
+      <w:r>
+        <w:rPr>
+          <w:b w:val="false"/>
+          <w:bCs w:val="false"/>
+        </w:rPr>
+        <w:t xml:space="preserve">    </w:t>
+      </w:r>
+      <w:r>
+        <w:rPr>
+          <w:b w:val="false"/>
+          <w:bCs w:val="false"/>
+        </w:rPr>
+        <w:t>----</w:t>
+      </w:r>
+    </w:p>
+    <w:p>
+      <w:pPr>
+        <w:pStyle w:val="Normal"/>
+        <w:rPr/>
+      </w:pPr>
+      <w:r>
+        <w:rPr>
+          <w:b w:val="false"/>
+          <w:bCs w:val="false"/>
+        </w:rPr>
+        <w:t xml:space="preserve">    </w:t>
+      </w:r>
+      <w:r>
+        <w:rPr>
+          <w:b w:val="false"/>
+          <w:bCs w:val="false"/>
+        </w:rPr>
+        <w:t>2098362 pairs aligned concordantly 0 times; of these:</w:t>
+      </w:r>
+    </w:p>
+    <w:p>
+      <w:pPr>
+        <w:pStyle w:val="Normal"/>
+        <w:rPr/>
+      </w:pPr>
+      <w:r>
+        <w:rPr>
+          <w:b w:val="false"/>
+          <w:bCs w:val="false"/>
+        </w:rPr>
+        <w:t xml:space="preserve">      </w:t>
+      </w:r>
+      <w:r>
+        <w:rPr>
+          <w:b w:val="false"/>
+          <w:bCs w:val="false"/>
+        </w:rPr>
+        <w:t>632541 (30.14%) aligned discordantly 1 time</w:t>
+      </w:r>
+    </w:p>
+    <w:p>
+      <w:pPr>
+        <w:pStyle w:val="Normal"/>
+        <w:rPr/>
+      </w:pPr>
+      <w:r>
+        <w:rPr>
+          <w:b w:val="false"/>
+          <w:bCs w:val="false"/>
+        </w:rPr>
+        <w:t xml:space="preserve">    </w:t>
+      </w:r>
+      <w:r>
+        <w:rPr>
+          <w:b w:val="false"/>
+          <w:bCs w:val="false"/>
+        </w:rPr>
+        <w:t>----</w:t>
+      </w:r>
+    </w:p>
+    <w:p>
+      <w:pPr>
+        <w:pStyle w:val="Normal"/>
+        <w:rPr/>
+      </w:pPr>
+      <w:r>
+        <w:rPr>
+          <w:b w:val="false"/>
+          <w:bCs w:val="false"/>
+        </w:rPr>
+        <w:t xml:space="preserve">    </w:t>
+      </w:r>
+      <w:r>
+        <w:rPr>
+          <w:b w:val="false"/>
+          <w:bCs w:val="false"/>
+        </w:rPr>
+        <w:t>1465821 pairs aligned 0 times concordantly or discordantly; of these:</w:t>
+      </w:r>
+    </w:p>
+    <w:p>
+      <w:pPr>
+        <w:pStyle w:val="Normal"/>
+        <w:rPr/>
+      </w:pPr>
+      <w:r>
+        <w:rPr>
+          <w:b w:val="false"/>
+          <w:bCs w:val="false"/>
+        </w:rPr>
+        <w:t xml:space="preserve">      </w:t>
+      </w:r>
+      <w:r>
+        <w:rPr>
+          <w:b w:val="false"/>
+          <w:bCs w:val="false"/>
+        </w:rPr>
+        <w:t>2931642 mates make up the pairs; of these:</w:t>
+      </w:r>
+    </w:p>
+    <w:p>
+      <w:pPr>
+        <w:pStyle w:val="Normal"/>
+        <w:rPr/>
+      </w:pPr>
+      <w:r>
+        <w:rPr>
+          <w:b w:val="false"/>
+          <w:bCs w:val="false"/>
+        </w:rPr>
+        <w:t xml:space="preserve">        </w:t>
+      </w:r>
+      <w:r>
+        <w:rPr>
+          <w:b w:val="false"/>
+          <w:bCs w:val="false"/>
+        </w:rPr>
+        <w:t>2571117 (87.70%) aligned 0 times</w:t>
+      </w:r>
+    </w:p>
+    <w:p>
+      <w:pPr>
+        <w:pStyle w:val="Normal"/>
+        <w:rPr/>
+      </w:pPr>
+      <w:r>
+        <w:rPr>
+          <w:b w:val="false"/>
+          <w:bCs w:val="false"/>
+        </w:rPr>
+        <w:t xml:space="preserve">        </w:t>
+      </w:r>
+      <w:r>
+        <w:rPr>
+          <w:b w:val="false"/>
+          <w:bCs w:val="false"/>
+        </w:rPr>
+        <w:t>345324 (11.78%) aligned exactly 1 time</w:t>
+      </w:r>
+    </w:p>
+    <w:p>
+      <w:pPr>
+        <w:pStyle w:val="Normal"/>
+        <w:rPr/>
+      </w:pPr>
+      <w:r>
+        <w:rPr>
+          <w:b w:val="false"/>
+          <w:bCs w:val="false"/>
+        </w:rPr>
+        <w:t xml:space="preserve">        </w:t>
+      </w:r>
+      <w:r>
+        <w:rPr>
+          <w:b w:val="false"/>
+          <w:bCs w:val="false"/>
+        </w:rPr>
+        <w:t>15201 (0.52%) aligned &gt;1 times</w:t>
+      </w:r>
+    </w:p>
+    <w:p>
+      <w:pPr>
+        <w:pStyle w:val="Normal"/>
+        <w:rPr/>
+      </w:pPr>
+      <w:r>
+        <w:rPr>
+          <w:b w:val="false"/>
+          <w:bCs w:val="false"/>
+        </w:rPr>
+        <w:t>68.28% overall alignment rate</w:t>
+      </w:r>
+    </w:p>
+    <w:p>
+      <w:pPr>
+        <w:pStyle w:val="Normal"/>
+        <w:rPr/>
+      </w:pPr>
+      <w:r>
+        <w:rPr>
+          <w:b w:val="false"/>
+          <w:bCs w:val="false"/>
+        </w:rPr>
+        <w:t>Converting to bam: /home/erzh4483/mcgann/maping/SRR3306348_1_trimmed.fastq.gz</w:t>
+      </w:r>
+    </w:p>
+    <w:p>
+      <w:pPr>
+        <w:pStyle w:val="Normal"/>
+        <w:rPr/>
+      </w:pPr>
+      <w:r>
+        <w:rPr>
+          <w:b w:val="false"/>
+          <w:bCs w:val="false"/>
+        </w:rPr>
+        <w:t>Sorting bam: /home/erzh4483/mcgann/maping/SRR3306348_1_trimmed.fastq.gz</w:t>
+      </w:r>
+    </w:p>
+    <w:p>
+      <w:pPr>
+        <w:pStyle w:val="Normal"/>
+        <w:rPr/>
+      </w:pPr>
+      <w:r>
+        <w:rPr>
+          <w:b w:val="false"/>
+          <w:bCs w:val="false"/>
+        </w:rPr>
+        <w:t>[bam_sort_core] merging from 2 files and 1 in-memory blocks...</w:t>
+      </w:r>
+    </w:p>
+    <w:p>
+      <w:pPr>
+        <w:pStyle w:val="Normal"/>
+        <w:rPr/>
+      </w:pPr>
+      <w:r>
+        <w:rPr>
+          <w:b w:val="false"/>
+          <w:bCs w:val="false"/>
+        </w:rPr>
+        <w:t>Mapping: /home/erzh4483/mcgann/maping/SRR3306349_1_trimmed.fastq.gz</w:t>
+      </w:r>
+    </w:p>
+    <w:p>
+      <w:pPr>
+        <w:pStyle w:val="Normal"/>
+        <w:rPr/>
+      </w:pPr>
+      <w:r>
+        <w:rPr>
+          <w:b w:val="false"/>
+          <w:bCs w:val="false"/>
+        </w:rPr>
+        <w:t>Mapping: /home/erzh4483/mcgann/maping/SRR3306349_2_trimmed.fastq.gz</w:t>
+      </w:r>
+    </w:p>
+    <w:p>
+      <w:pPr>
+        <w:pStyle w:val="Normal"/>
+        <w:rPr/>
+      </w:pPr>
+      <w:r>
+        <w:rPr>
+          <w:b w:val="false"/>
+          <w:bCs w:val="false"/>
+        </w:rPr>
+        <w:t>3555858 reads; of these:</w:t>
+      </w:r>
+    </w:p>
+    <w:p>
+      <w:pPr>
+        <w:pStyle w:val="Normal"/>
+        <w:rPr/>
+      </w:pPr>
+      <w:r>
+        <w:rPr>
+          <w:b w:val="false"/>
+          <w:bCs w:val="false"/>
+        </w:rPr>
+        <w:t xml:space="preserve">  </w:t>
+      </w:r>
+      <w:r>
+        <w:rPr>
+          <w:b w:val="false"/>
+          <w:bCs w:val="false"/>
+        </w:rPr>
+        <w:t>3555858 (100.00%) were paired; of these:</w:t>
+      </w:r>
+    </w:p>
+    <w:p>
+      <w:pPr>
+        <w:pStyle w:val="Normal"/>
+        <w:rPr/>
+      </w:pPr>
+      <w:r>
+        <w:rPr>
+          <w:b w:val="false"/>
+          <w:bCs w:val="false"/>
+        </w:rPr>
+        <w:t xml:space="preserve">    </w:t>
+      </w:r>
+      <w:r>
+        <w:rPr>
+          <w:b w:val="false"/>
+          <w:bCs w:val="false"/>
+        </w:rPr>
+        <w:t>2053859 (57.76%) aligned concordantly 0 times</w:t>
+      </w:r>
+    </w:p>
+    <w:p>
+      <w:pPr>
+        <w:pStyle w:val="Normal"/>
+        <w:rPr/>
+      </w:pPr>
+      <w:r>
+        <w:rPr>
+          <w:b w:val="false"/>
+          <w:bCs w:val="false"/>
+        </w:rPr>
+        <w:t xml:space="preserve">    </w:t>
+      </w:r>
+      <w:r>
+        <w:rPr>
+          <w:b w:val="false"/>
+          <w:bCs w:val="false"/>
+        </w:rPr>
+        <w:t>1500713 (42.20%) aligned concordantly exactly 1 time</w:t>
+      </w:r>
+    </w:p>
+    <w:p>
+      <w:pPr>
+        <w:pStyle w:val="Normal"/>
+        <w:rPr/>
+      </w:pPr>
+      <w:r>
+        <w:rPr>
+          <w:b w:val="false"/>
+          <w:bCs w:val="false"/>
+        </w:rPr>
+        <w:t xml:space="preserve">    </w:t>
+      </w:r>
+      <w:r>
+        <w:rPr>
+          <w:b w:val="false"/>
+          <w:bCs w:val="false"/>
+        </w:rPr>
+        <w:t>1286 (0.04%) aligned concordantly &gt;1 times</w:t>
+      </w:r>
+    </w:p>
+    <w:p>
+      <w:pPr>
+        <w:pStyle w:val="Normal"/>
+        <w:rPr/>
+      </w:pPr>
+      <w:r>
+        <w:rPr>
+          <w:b w:val="false"/>
+          <w:bCs w:val="false"/>
+        </w:rPr>
+        <w:t xml:space="preserve">    </w:t>
+      </w:r>
+      <w:r>
+        <w:rPr>
+          <w:b w:val="false"/>
+          <w:bCs w:val="false"/>
+        </w:rPr>
+        <w:t>----</w:t>
+      </w:r>
+    </w:p>
+    <w:p>
+      <w:pPr>
+        <w:pStyle w:val="Normal"/>
+        <w:rPr/>
+      </w:pPr>
+      <w:r>
+        <w:rPr>
+          <w:b w:val="false"/>
+          <w:bCs w:val="false"/>
+        </w:rPr>
+        <w:t xml:space="preserve">    </w:t>
+      </w:r>
+      <w:r>
+        <w:rPr>
+          <w:b w:val="false"/>
+          <w:bCs w:val="false"/>
+        </w:rPr>
+        <w:t>2053859 pairs aligned concordantly 0 times; of these:</w:t>
+      </w:r>
+    </w:p>
+    <w:p>
+      <w:pPr>
+        <w:pStyle w:val="Normal"/>
+        <w:rPr/>
+      </w:pPr>
+      <w:r>
+        <w:rPr>
+          <w:b w:val="false"/>
+          <w:bCs w:val="false"/>
+        </w:rPr>
+        <w:t xml:space="preserve">      </w:t>
+      </w:r>
+      <w:r>
+        <w:rPr>
+          <w:b w:val="false"/>
+          <w:bCs w:val="false"/>
+        </w:rPr>
+        <w:t>728195 (35.45%) aligned discordantly 1 time</w:t>
+      </w:r>
+    </w:p>
+    <w:p>
+      <w:pPr>
+        <w:pStyle w:val="Normal"/>
+        <w:rPr/>
+      </w:pPr>
+      <w:r>
+        <w:rPr>
+          <w:b w:val="false"/>
+          <w:bCs w:val="false"/>
+        </w:rPr>
+        <w:t xml:space="preserve">    </w:t>
+      </w:r>
+      <w:r>
+        <w:rPr>
+          <w:b w:val="false"/>
+          <w:bCs w:val="false"/>
+        </w:rPr>
+        <w:t>----</w:t>
+      </w:r>
+    </w:p>
+    <w:p>
+      <w:pPr>
+        <w:pStyle w:val="Normal"/>
+        <w:rPr/>
+      </w:pPr>
+      <w:r>
+        <w:rPr>
+          <w:b w:val="false"/>
+          <w:bCs w:val="false"/>
+        </w:rPr>
+        <w:t xml:space="preserve">    </w:t>
+      </w:r>
+      <w:r>
+        <w:rPr>
+          <w:b w:val="false"/>
+          <w:bCs w:val="false"/>
+        </w:rPr>
+        <w:t>1325664 pairs aligned 0 times concordantly or discordantly; of these:</w:t>
+      </w:r>
+    </w:p>
+    <w:p>
+      <w:pPr>
+        <w:pStyle w:val="Normal"/>
+        <w:rPr/>
+      </w:pPr>
+      <w:r>
+        <w:rPr>
+          <w:b w:val="false"/>
+          <w:bCs w:val="false"/>
+        </w:rPr>
+        <w:t xml:space="preserve">      </w:t>
+      </w:r>
+      <w:r>
+        <w:rPr>
+          <w:b w:val="false"/>
+          <w:bCs w:val="false"/>
+        </w:rPr>
+        <w:t>2651328 mates make up the pairs; of these:</w:t>
+      </w:r>
+    </w:p>
+    <w:p>
+      <w:pPr>
+        <w:pStyle w:val="Normal"/>
+        <w:rPr/>
+      </w:pPr>
+      <w:r>
+        <w:rPr>
+          <w:b w:val="false"/>
+          <w:bCs w:val="false"/>
+        </w:rPr>
+        <w:t xml:space="preserve">        </w:t>
+      </w:r>
+      <w:r>
+        <w:rPr>
+          <w:b w:val="false"/>
+          <w:bCs w:val="false"/>
+        </w:rPr>
+        <w:t>2296632 (86.62%) aligned 0 times</w:t>
+      </w:r>
+    </w:p>
+    <w:p>
+      <w:pPr>
+        <w:pStyle w:val="Normal"/>
+        <w:rPr/>
+      </w:pPr>
+      <w:r>
+        <w:rPr>
+          <w:b w:val="false"/>
+          <w:bCs w:val="false"/>
+        </w:rPr>
+        <w:t xml:space="preserve">        </w:t>
+      </w:r>
+      <w:r>
+        <w:rPr>
+          <w:b w:val="false"/>
+          <w:bCs w:val="false"/>
+        </w:rPr>
+        <w:t>339565 (12.81%) aligned exactly 1 time</w:t>
+      </w:r>
+    </w:p>
+    <w:p>
+      <w:pPr>
+        <w:pStyle w:val="Normal"/>
+        <w:rPr/>
+      </w:pPr>
+      <w:r>
+        <w:rPr>
+          <w:b w:val="false"/>
+          <w:bCs w:val="false"/>
+        </w:rPr>
+        <w:t xml:space="preserve">        </w:t>
+      </w:r>
+      <w:r>
+        <w:rPr>
+          <w:b w:val="false"/>
+          <w:bCs w:val="false"/>
+        </w:rPr>
+        <w:t>15131 (0.57%) aligned &gt;1 times</w:t>
+      </w:r>
+    </w:p>
+    <w:p>
+      <w:pPr>
+        <w:pStyle w:val="Normal"/>
+        <w:rPr/>
+      </w:pPr>
+      <w:r>
+        <w:rPr>
+          <w:b w:val="false"/>
+          <w:bCs w:val="false"/>
+        </w:rPr>
+        <w:t>67.71% overall alignment rate</w:t>
+      </w:r>
+    </w:p>
+    <w:p>
+      <w:pPr>
+        <w:pStyle w:val="Normal"/>
+        <w:rPr/>
+      </w:pPr>
+      <w:r>
+        <w:rPr>
+          <w:b w:val="false"/>
+          <w:bCs w:val="false"/>
+        </w:rPr>
+        <w:t>Converting to bam: /home/erzh4483/mcgann/maping/SRR3306349_1_trimmed.fastq.gz</w:t>
+      </w:r>
+    </w:p>
+    <w:p>
+      <w:pPr>
+        <w:pStyle w:val="Normal"/>
+        <w:rPr/>
+      </w:pPr>
+      <w:r>
+        <w:rPr>
+          <w:b w:val="false"/>
+          <w:bCs w:val="false"/>
+        </w:rPr>
+        <w:t>Sorting bam: /home/erzh4483/mcgann/maping/SRR3306349_1_trimmed.fastq.gz</w:t>
+      </w:r>
+    </w:p>
+    <w:p>
+      <w:pPr>
+        <w:pStyle w:val="Normal"/>
+        <w:rPr/>
+      </w:pPr>
+      <w:r>
+        <w:rPr>
+          <w:b w:val="false"/>
+          <w:bCs w:val="false"/>
+        </w:rPr>
+        <w:t>[bam_sort_core] merging from 2 files and 1 in-memory blocks…</w:t>
+      </w:r>
+    </w:p>
+    <w:p>
+      <w:pPr>
+        <w:pStyle w:val="Normal"/>
+        <w:rPr>
+          <w:b w:val="false"/>
+          <w:b w:val="false"/>
+          <w:bCs w:val="false"/>
+        </w:rPr>
+      </w:pPr>
+      <w:r>
+        <w:rPr/>
+      </w:r>
+    </w:p>
+    <w:p>
+      <w:pPr>
+        <w:pStyle w:val="Normal"/>
+        <w:rPr>
+          <w:b w:val="false"/>
+          <w:b w:val="false"/>
+          <w:bCs w:val="false"/>
+        </w:rPr>
+      </w:pPr>
+      <w:r>
+        <w:rPr/>
+      </w:r>
+    </w:p>
+    <w:p>
+      <w:pPr>
+        <w:pStyle w:val="Normal"/>
+        <w:rPr/>
+      </w:pPr>
+      <w:r>
+        <w:rPr>
+          <w:b w:val="false"/>
+          <w:bCs w:val="false"/>
+        </w:rPr>
+        <w:t>3. SNPs calling and filtering</w:t>
+      </w:r>
+    </w:p>
+    <w:p>
+      <w:pPr>
+        <w:pStyle w:val="Normal"/>
+        <w:rPr>
+          <w:b w:val="false"/>
+          <w:b w:val="false"/>
+          <w:bCs w:val="false"/>
+        </w:rPr>
+      </w:pPr>
+      <w:r>
+        <w:rPr>
+          <w:b w:val="false"/>
+          <w:bCs w:val="false"/>
+        </w:rPr>
+      </w:r>
+    </w:p>
+    <w:p>
+      <w:pPr>
+        <w:pStyle w:val="Normal"/>
+        <w:rPr>
+          <w:b w:val="false"/>
+          <w:b w:val="false"/>
+          <w:bCs w:val="false"/>
+        </w:rPr>
+      </w:pPr>
+      <w:r>
+        <w:rPr>
+          <w:b w:val="false"/>
+          <w:bCs w:val="false"/>
+        </w:rPr>
+      </w:r>
+    </w:p>
+    <w:p>
+      <w:pPr>
+        <w:pStyle w:val="Normal"/>
+        <w:rPr/>
+      </w:pPr>
+      <w:r>
+        <w:rPr>
+          <w:b/>
+          <w:bCs/>
+        </w:rPr>
+        <w:t>bcftools mpileup SRR3306347_1_trimmed.fastq.gz.sorted.bam -Ou -B -f Enterococcus_faecium.ASM76498v1.dna.toplevel.fa --min-MQ 40 -o SRR3306347_1_trimmed.fastq.gz.sorted.bam.vcf_1</w:t>
+      </w:r>
+    </w:p>
+    <w:p>
+      <w:pPr>
+        <w:pStyle w:val="Normal"/>
+        <w:rPr>
+          <w:b/>
+          <w:b/>
+          <w:bCs/>
+        </w:rPr>
+      </w:pPr>
+      <w:r>
+        <w:rPr>
+          <w:b/>
+          <w:bCs/>
+        </w:rPr>
+      </w:r>
+    </w:p>
+    <w:p>
+      <w:pPr>
+        <w:pStyle w:val="Normal"/>
+        <w:rPr/>
+      </w:pPr>
+      <w:r>
+        <w:rPr>
+          <w:b/>
+          <w:bCs/>
+        </w:rPr>
+        <w:t>bcftools call SRR3306347_1_trimmed.fastq.gz.sorted.bam.vcf_1 -Ou -v -m -o SRR3306347_1_trimmed.fastq.gz.sorted.bam.vcf_2 --ploidy 1</w:t>
+      </w:r>
+    </w:p>
+    <w:p>
+      <w:pPr>
+        <w:pStyle w:val="Normal"/>
+        <w:rPr>
+          <w:b/>
+          <w:b/>
+          <w:bCs/>
+        </w:rPr>
+      </w:pPr>
+      <w:r>
+        <w:rPr>
+          <w:b/>
+          <w:bCs/>
+        </w:rPr>
+      </w:r>
+    </w:p>
+    <w:p>
+      <w:pPr>
+        <w:pStyle w:val="Normal"/>
+        <w:rPr/>
+      </w:pPr>
+      <w:r>
+        <w:rPr>
+          <w:b/>
+          <w:bCs/>
+        </w:rPr>
+        <w:t>bcftools norm SRR3306347_1_trimmed.fastq.gz.sorted.bam.vcf_</w:t>
+      </w:r>
+      <w:r>
+        <w:rPr>
+          <w:b/>
+          <w:bCs/>
+        </w:rPr>
+        <w:t>2</w:t>
+      </w:r>
+      <w:r>
+        <w:rPr>
+          <w:b/>
+          <w:bCs/>
+        </w:rPr>
+        <w:t xml:space="preserve"> -Ou -f Enterococcus_faecium.ASM76498v1.dna.toplevel.fa -d all -o </w:t>
       </w:r>
       <w:bookmarkStart w:id="33" w:name="__DdeLink__1190_3073904521"/>
       <w:r>
@@ -12728,174 +14340,176 @@
           <w:b/>
           <w:bCs/>
         </w:rPr>
-        <w:t>2</w:t>
-      </w:r>
-    </w:p>
-    <w:p>
-      <w:pPr>
-        <w:pStyle w:val="Normal"/>
-        <w:rPr>
-          <w:b/>
-          <w:b/>
-          <w:bCs/>
-        </w:rPr>
-      </w:pPr>
-      <w:r>
-        <w:rPr/>
-      </w:r>
-    </w:p>
-    <w:p>
-      <w:pPr>
-        <w:pStyle w:val="Normal"/>
-        <w:rPr/>
-      </w:pPr>
-      <w:r>
-        <w:rPr>
-          <w:b/>
-          <w:bCs/>
+        <w:t>3</w:t>
+      </w:r>
+    </w:p>
+    <w:p>
+      <w:pPr>
+        <w:pStyle w:val="Normal"/>
+        <w:rPr>
+          <w:b/>
+          <w:b/>
+          <w:bCs/>
+        </w:rPr>
+      </w:pPr>
+      <w:r>
+        <w:rPr>
+          <w:b/>
+          <w:bCs/>
+        </w:rPr>
+      </w:r>
+    </w:p>
+    <w:p>
+      <w:pPr>
+        <w:pStyle w:val="Normal"/>
+        <w:rPr>
+          <w:b w:val="false"/>
+          <w:b w:val="false"/>
+          <w:bCs w:val="false"/>
+          <w:i/>
+          <w:i/>
+          <w:iCs/>
+        </w:rPr>
+      </w:pPr>
+      <w:r>
+        <w:rPr>
+          <w:b w:val="false"/>
+          <w:bCs w:val="false"/>
+          <w:i/>
+          <w:iCs/>
         </w:rPr>
         <w:t>Lines   total/split/realigned/skipped:</w:t>
         <w:tab/>
-        <w:t>8006/0/183/0</w:t>
-      </w:r>
-    </w:p>
-    <w:p>
-      <w:pPr>
-        <w:pStyle w:val="Normal"/>
-        <w:rPr/>
-      </w:pPr>
-      <w:r>
-        <w:rPr>
-          <w:b/>
-          <w:bCs/>
-        </w:rPr>
-        <w:t>[erzh4483@rackham3 maping]$ bcftools norm SRR3306348_1_trimmed.fastq.gz.sorted.bam.vcf_1 -Ou -f ~/ga_course/final_assemblies/final_assembly_canu_and_spades_node3_120419.fasta -d all -o SRR3306348_1_trimmed.fastq.gz.sorted.bam.vcf_2</w:t>
-      </w:r>
-    </w:p>
-    <w:p>
-      <w:pPr>
-        <w:pStyle w:val="Normal"/>
-        <w:rPr>
-          <w:b/>
-          <w:b/>
-          <w:bCs/>
-        </w:rPr>
-      </w:pPr>
-      <w:r>
-        <w:rPr/>
-      </w:r>
-    </w:p>
-    <w:p>
-      <w:pPr>
-        <w:pStyle w:val="Normal"/>
-        <w:rPr>
-          <w:b w:val="false"/>
-          <w:b w:val="false"/>
-          <w:bCs w:val="false"/>
-        </w:rPr>
-      </w:pPr>
-      <w:r>
-        <w:rPr>
-          <w:b w:val="false"/>
-          <w:bCs w:val="false"/>
+        <w:t>19096/0/418/0</w:t>
+      </w:r>
+    </w:p>
+    <w:p>
+      <w:pPr>
+        <w:pStyle w:val="Normal"/>
+        <w:rPr>
+          <w:b w:val="false"/>
+          <w:b w:val="false"/>
+          <w:bCs w:val="false"/>
+          <w:i/>
+          <w:i/>
+          <w:iCs/>
+        </w:rPr>
+      </w:pPr>
+      <w:r>
+        <w:rPr>
+          <w:b w:val="false"/>
+          <w:bCs w:val="false"/>
+          <w:i/>
+          <w:iCs/>
         </w:rPr>
         <w:t>Lines   total/split/realigned/skipped:</w:t>
         <w:tab/>
-        <w:t>8484/0/184/0</w:t>
-      </w:r>
-    </w:p>
-    <w:p>
-      <w:pPr>
-        <w:pStyle w:val="Normal"/>
-        <w:rPr>
-          <w:b w:val="false"/>
-          <w:b w:val="false"/>
-          <w:bCs w:val="false"/>
-        </w:rPr>
-      </w:pPr>
-      <w:r>
-        <w:rPr>
-          <w:b w:val="false"/>
-          <w:bCs w:val="false"/>
-        </w:rPr>
-        <w:t>[erzh4483@rackham3 maping]$ bcftools norm SRR3306349_1_trimmed.fastq.gz.sorted.bam.vcf_1 -Ou -f ~/ga_course/final_assemblies/final_assembly_canu_and_spades_node3_120419.fasta -d all -o SRR3306349_1_trimmed.fastq.gz.sorted.bam.vcf_2</w:t>
-      </w:r>
-    </w:p>
-    <w:p>
-      <w:pPr>
-        <w:pStyle w:val="Normal"/>
-        <w:rPr>
-          <w:b w:val="false"/>
-          <w:b w:val="false"/>
-          <w:bCs w:val="false"/>
-        </w:rPr>
-      </w:pPr>
-      <w:r>
-        <w:rPr>
-          <w:b w:val="false"/>
-          <w:bCs w:val="false"/>
+        <w:t>19535/0/430/0</w:t>
+      </w:r>
+    </w:p>
+    <w:p>
+      <w:pPr>
+        <w:pStyle w:val="Normal"/>
+        <w:rPr>
+          <w:b w:val="false"/>
+          <w:b w:val="false"/>
+          <w:bCs w:val="false"/>
+          <w:i/>
+          <w:i/>
+          <w:iCs/>
+        </w:rPr>
+      </w:pPr>
+      <w:r>
+        <w:rPr>
+          <w:b w:val="false"/>
+          <w:bCs w:val="false"/>
+          <w:i/>
+          <w:iCs/>
         </w:rPr>
         <w:t>Lines   total/split/realigned/skipped:</w:t>
         <w:tab/>
-        <w:t>8288/0/169/0</w:t>
-      </w:r>
-    </w:p>
-    <w:p>
-      <w:pPr>
-        <w:pStyle w:val="Normal"/>
-        <w:rPr>
-          <w:b/>
-          <w:b/>
-          <w:bCs/>
-        </w:rPr>
-      </w:pPr>
-      <w:r>
-        <w:rPr>
-          <w:b/>
-          <w:bCs/>
-        </w:rPr>
-      </w:r>
-    </w:p>
-    <w:p>
-      <w:pPr>
-        <w:pStyle w:val="Normal"/>
-        <w:rPr/>
-      </w:pPr>
-      <w:r>
-        <w:rPr>
-          <w:b/>
-          <w:bCs/>
-        </w:rPr>
-        <w:t>bcftools filter SRR3306347_1_trimmed.fastq.gz.sorted.bam.vcf_2 -Ov -e 'QUAL&lt;40 || DP&lt;10 || GT!="1/1"' -o SRR3306347_1_trimmed.fastq.gz.sorted.bam.vcf_3</w:t>
-      </w:r>
-    </w:p>
-    <w:p>
-      <w:pPr>
-        <w:pStyle w:val="Normal"/>
-        <w:rPr>
-          <w:b/>
-          <w:b/>
-          <w:bCs/>
-        </w:rPr>
-      </w:pPr>
-      <w:r>
-        <w:rPr>
-          <w:u w:val="single"/>
-        </w:rPr>
-      </w:r>
-    </w:p>
-    <w:p>
-      <w:pPr>
-        <w:pStyle w:val="Normal"/>
-        <w:rPr>
-          <w:b/>
-          <w:b/>
-          <w:bCs/>
-        </w:rPr>
-      </w:pPr>
-      <w:r>
-        <w:rPr>
-          <w:u w:val="single"/>
+        <w:t>19218/0/415/0</w:t>
+      </w:r>
+    </w:p>
+    <w:p>
+      <w:pPr>
+        <w:pStyle w:val="Normal"/>
+        <w:rPr>
+          <w:b/>
+          <w:b/>
+          <w:bCs/>
+        </w:rPr>
+      </w:pPr>
+      <w:r>
+        <w:rPr>
+          <w:b/>
+          <w:bCs/>
+        </w:rPr>
+      </w:r>
+    </w:p>
+    <w:p>
+      <w:pPr>
+        <w:pStyle w:val="Normal"/>
+        <w:rPr/>
+      </w:pPr>
+      <w:r>
+        <w:rPr>
+          <w:b/>
+          <w:bCs/>
+        </w:rPr>
+        <w:t>bcftools filter SRR3306347_1_trimmed.fastq.gz.sorted.bam.vcf_</w:t>
+      </w:r>
+      <w:r>
+        <w:rPr>
+          <w:b/>
+          <w:bCs/>
+        </w:rPr>
+        <w:t>3</w:t>
+      </w:r>
+      <w:r>
+        <w:rPr>
+          <w:b/>
+          <w:bCs/>
+        </w:rPr>
+        <w:t xml:space="preserve"> -Ov -e 'QUAL&lt;40 || DP&lt;10 || GT!="1/1"' -o SRR3306347_1_trimmed.fastq.gz.sorted.bam.vcf_</w:t>
+      </w:r>
+      <w:r>
+        <w:rPr>
+          <w:b/>
+          <w:bCs/>
+        </w:rPr>
+        <w:t>4</w:t>
+      </w:r>
+    </w:p>
+    <w:p>
+      <w:pPr>
+        <w:pStyle w:val="Normal"/>
+        <w:rPr>
+          <w:b/>
+          <w:b/>
+          <w:bCs/>
+        </w:rPr>
+      </w:pPr>
+      <w:r>
+        <w:rPr>
+          <w:b/>
+          <w:bCs/>
+        </w:rPr>
+      </w:r>
+    </w:p>
+    <w:p>
+      <w:pPr>
+        <w:pStyle w:val="Normal"/>
+        <w:rPr>
+          <w:b/>
+          <w:b/>
+          <w:bCs/>
+        </w:rPr>
+      </w:pPr>
+      <w:r>
+        <w:rPr>
+          <w:b/>
+          <w:bCs/>
         </w:rPr>
       </w:r>
     </w:p>
@@ -19255,6 +20869,261 @@
       <w:rFonts w:cs="OpenSymbol"/>
     </w:rPr>
   </w:style>
+  <w:style w:type="character" w:styleId="ListLabel559">
+    <w:name w:val="ListLabel 559"/>
+    <w:qFormat/>
+    <w:rPr>
+      <w:rFonts w:cs="OpenSymbol"/>
+      <w:b w:val="false"/>
+    </w:rPr>
+  </w:style>
+  <w:style w:type="character" w:styleId="ListLabel560">
+    <w:name w:val="ListLabel 560"/>
+    <w:qFormat/>
+    <w:rPr>
+      <w:rFonts w:cs="OpenSymbol"/>
+    </w:rPr>
+  </w:style>
+  <w:style w:type="character" w:styleId="ListLabel561">
+    <w:name w:val="ListLabel 561"/>
+    <w:qFormat/>
+    <w:rPr>
+      <w:rFonts w:cs="OpenSymbol"/>
+    </w:rPr>
+  </w:style>
+  <w:style w:type="character" w:styleId="ListLabel562">
+    <w:name w:val="ListLabel 562"/>
+    <w:qFormat/>
+    <w:rPr>
+      <w:rFonts w:cs="OpenSymbol"/>
+    </w:rPr>
+  </w:style>
+  <w:style w:type="character" w:styleId="ListLabel563">
+    <w:name w:val="ListLabel 563"/>
+    <w:qFormat/>
+    <w:rPr>
+      <w:rFonts w:cs="OpenSymbol"/>
+    </w:rPr>
+  </w:style>
+  <w:style w:type="character" w:styleId="ListLabel564">
+    <w:name w:val="ListLabel 564"/>
+    <w:qFormat/>
+    <w:rPr>
+      <w:rFonts w:cs="OpenSymbol"/>
+    </w:rPr>
+  </w:style>
+  <w:style w:type="character" w:styleId="ListLabel565">
+    <w:name w:val="ListLabel 565"/>
+    <w:qFormat/>
+    <w:rPr>
+      <w:rFonts w:cs="OpenSymbol"/>
+    </w:rPr>
+  </w:style>
+  <w:style w:type="character" w:styleId="ListLabel566">
+    <w:name w:val="ListLabel 566"/>
+    <w:qFormat/>
+    <w:rPr>
+      <w:rFonts w:cs="OpenSymbol"/>
+    </w:rPr>
+  </w:style>
+  <w:style w:type="character" w:styleId="ListLabel567">
+    <w:name w:val="ListLabel 567"/>
+    <w:qFormat/>
+    <w:rPr>
+      <w:rFonts w:cs="OpenSymbol"/>
+    </w:rPr>
+  </w:style>
+  <w:style w:type="character" w:styleId="ListLabel568">
+    <w:name w:val="ListLabel 568"/>
+    <w:qFormat/>
+    <w:rPr>
+      <w:rFonts w:cs="OpenSymbol"/>
+      <w:b w:val="false"/>
+    </w:rPr>
+  </w:style>
+  <w:style w:type="character" w:styleId="ListLabel569">
+    <w:name w:val="ListLabel 569"/>
+    <w:qFormat/>
+    <w:rPr>
+      <w:rFonts w:cs="OpenSymbol"/>
+    </w:rPr>
+  </w:style>
+  <w:style w:type="character" w:styleId="ListLabel570">
+    <w:name w:val="ListLabel 570"/>
+    <w:qFormat/>
+    <w:rPr>
+      <w:rFonts w:cs="OpenSymbol"/>
+    </w:rPr>
+  </w:style>
+  <w:style w:type="character" w:styleId="ListLabel571">
+    <w:name w:val="ListLabel 571"/>
+    <w:qFormat/>
+    <w:rPr>
+      <w:rFonts w:cs="OpenSymbol"/>
+    </w:rPr>
+  </w:style>
+  <w:style w:type="character" w:styleId="ListLabel572">
+    <w:name w:val="ListLabel 572"/>
+    <w:qFormat/>
+    <w:rPr>
+      <w:rFonts w:cs="OpenSymbol"/>
+    </w:rPr>
+  </w:style>
+  <w:style w:type="character" w:styleId="ListLabel573">
+    <w:name w:val="ListLabel 573"/>
+    <w:qFormat/>
+    <w:rPr>
+      <w:rFonts w:cs="OpenSymbol"/>
+    </w:rPr>
+  </w:style>
+  <w:style w:type="character" w:styleId="ListLabel574">
+    <w:name w:val="ListLabel 574"/>
+    <w:qFormat/>
+    <w:rPr>
+      <w:rFonts w:cs="OpenSymbol"/>
+    </w:rPr>
+  </w:style>
+  <w:style w:type="character" w:styleId="ListLabel575">
+    <w:name w:val="ListLabel 575"/>
+    <w:qFormat/>
+    <w:rPr>
+      <w:rFonts w:cs="OpenSymbol"/>
+    </w:rPr>
+  </w:style>
+  <w:style w:type="character" w:styleId="ListLabel576">
+    <w:name w:val="ListLabel 576"/>
+    <w:qFormat/>
+    <w:rPr>
+      <w:rFonts w:cs="OpenSymbol"/>
+    </w:rPr>
+  </w:style>
+  <w:style w:type="character" w:styleId="ListLabel577">
+    <w:name w:val="ListLabel 577"/>
+    <w:qFormat/>
+    <w:rPr>
+      <w:rFonts w:cs="OpenSymbol"/>
+      <w:b/>
+    </w:rPr>
+  </w:style>
+  <w:style w:type="character" w:styleId="ListLabel578">
+    <w:name w:val="ListLabel 578"/>
+    <w:qFormat/>
+    <w:rPr>
+      <w:rFonts w:cs="OpenSymbol"/>
+    </w:rPr>
+  </w:style>
+  <w:style w:type="character" w:styleId="ListLabel579">
+    <w:name w:val="ListLabel 579"/>
+    <w:qFormat/>
+    <w:rPr>
+      <w:rFonts w:cs="OpenSymbol"/>
+    </w:rPr>
+  </w:style>
+  <w:style w:type="character" w:styleId="ListLabel580">
+    <w:name w:val="ListLabel 580"/>
+    <w:qFormat/>
+    <w:rPr>
+      <w:rFonts w:cs="OpenSymbol"/>
+    </w:rPr>
+  </w:style>
+  <w:style w:type="character" w:styleId="ListLabel581">
+    <w:name w:val="ListLabel 581"/>
+    <w:qFormat/>
+    <w:rPr>
+      <w:rFonts w:cs="OpenSymbol"/>
+    </w:rPr>
+  </w:style>
+  <w:style w:type="character" w:styleId="ListLabel582">
+    <w:name w:val="ListLabel 582"/>
+    <w:qFormat/>
+    <w:rPr>
+      <w:rFonts w:cs="OpenSymbol"/>
+    </w:rPr>
+  </w:style>
+  <w:style w:type="character" w:styleId="ListLabel583">
+    <w:name w:val="ListLabel 583"/>
+    <w:qFormat/>
+    <w:rPr>
+      <w:rFonts w:cs="OpenSymbol"/>
+    </w:rPr>
+  </w:style>
+  <w:style w:type="character" w:styleId="ListLabel584">
+    <w:name w:val="ListLabel 584"/>
+    <w:qFormat/>
+    <w:rPr>
+      <w:rFonts w:cs="OpenSymbol"/>
+    </w:rPr>
+  </w:style>
+  <w:style w:type="character" w:styleId="ListLabel585">
+    <w:name w:val="ListLabel 585"/>
+    <w:qFormat/>
+    <w:rPr>
+      <w:rFonts w:cs="OpenSymbol"/>
+    </w:rPr>
+  </w:style>
+  <w:style w:type="character" w:styleId="ListLabel586">
+    <w:name w:val="ListLabel 586"/>
+    <w:qFormat/>
+    <w:rPr>
+      <w:rFonts w:cs="OpenSymbol"/>
+    </w:rPr>
+  </w:style>
+  <w:style w:type="character" w:styleId="ListLabel587">
+    <w:name w:val="ListLabel 587"/>
+    <w:qFormat/>
+    <w:rPr>
+      <w:rFonts w:cs="OpenSymbol"/>
+    </w:rPr>
+  </w:style>
+  <w:style w:type="character" w:styleId="ListLabel588">
+    <w:name w:val="ListLabel 588"/>
+    <w:qFormat/>
+    <w:rPr>
+      <w:rFonts w:cs="OpenSymbol"/>
+    </w:rPr>
+  </w:style>
+  <w:style w:type="character" w:styleId="ListLabel589">
+    <w:name w:val="ListLabel 589"/>
+    <w:qFormat/>
+    <w:rPr>
+      <w:rFonts w:cs="OpenSymbol"/>
+    </w:rPr>
+  </w:style>
+  <w:style w:type="character" w:styleId="ListLabel590">
+    <w:name w:val="ListLabel 590"/>
+    <w:qFormat/>
+    <w:rPr>
+      <w:rFonts w:cs="OpenSymbol"/>
+    </w:rPr>
+  </w:style>
+  <w:style w:type="character" w:styleId="ListLabel591">
+    <w:name w:val="ListLabel 591"/>
+    <w:qFormat/>
+    <w:rPr>
+      <w:rFonts w:cs="OpenSymbol"/>
+    </w:rPr>
+  </w:style>
+  <w:style w:type="character" w:styleId="ListLabel592">
+    <w:name w:val="ListLabel 592"/>
+    <w:qFormat/>
+    <w:rPr>
+      <w:rFonts w:cs="OpenSymbol"/>
+    </w:rPr>
+  </w:style>
+  <w:style w:type="character" w:styleId="ListLabel593">
+    <w:name w:val="ListLabel 593"/>
+    <w:qFormat/>
+    <w:rPr>
+      <w:rFonts w:cs="OpenSymbol"/>
+    </w:rPr>
+  </w:style>
+  <w:style w:type="character" w:styleId="ListLabel594">
+    <w:name w:val="ListLabel 594"/>
+    <w:qFormat/>
+    <w:rPr>
+      <w:rFonts w:cs="OpenSymbol"/>
+    </w:rPr>
+  </w:style>
   <w:style w:type="paragraph" w:styleId="Heading">
     <w:name w:val="Heading"/>
     <w:basedOn w:val="Normal"/>

</xml_diff>

<commit_message>
AAH YESSS! ALL DONE
</commit_message>
<xml_diff>
--- a/Diary(all-comands-used-for-analysis).docx
+++ b/Diary(all-comands-used-for-analysis).docx
@@ -8897,7 +8897,6 @@
         <w:pStyle w:val="Normal"/>
         <w:rPr/>
       </w:pPr>
-      <w:bookmarkStart w:id="30" w:name="__DdeLink__1366_101637353"/>
       <w:r>
         <w:rPr>
           <w:b w:val="false"/>
@@ -8943,8 +8942,6 @@
           <w:bCs w:val="false"/>
         </w:rPr>
       </w:pPr>
-      <w:bookmarkStart w:id="31" w:name="__DdeLink__1366_101637353"/>
-      <w:bookmarkEnd w:id="31"/>
       <w:r>
         <w:rPr>
           <w:b w:val="false"/>
@@ -8974,7 +8971,7 @@
         <w:pStyle w:val="Normal"/>
         <w:rPr/>
       </w:pPr>
-      <w:bookmarkStart w:id="32" w:name="__DdeLink__781_3596898204"/>
+      <w:bookmarkStart w:id="30" w:name="__DdeLink__781_3596898204"/>
       <w:r>
         <w:rPr>
           <w:b w:val="false"/>
@@ -8982,7 +8979,7 @@
         </w:rPr>
         <w:t>bowtie2 -x final_assembly_canu_and_spades_node3_120419 -1 ~/transcriptomics_data/trimed_reads/Serum_trim_paired_ERR1797971_pass_1_trimmed.fastq.gz -2 ~/transcriptomics_data/trimed_reads/Serum_trim_paired_ERR1797971_pass_2_trimmed.fastq.gz -S ERR1797971</w:t>
       </w:r>
-      <w:bookmarkEnd w:id="32"/>
+      <w:bookmarkEnd w:id="30"/>
       <w:r>
         <w:rPr>
           <w:b w:val="false"/>
@@ -11642,7 +11639,7 @@
         </w:rPr>
         <w:t xml:space="preserve">trimmomatic SE -phred33 ~/tnseq_data/Tn-Seq_BHI_trim_ERR1801012_pass.fastq.gz ~/tnseq_data/12_bp/Tn-Seq_BHI_trim_ERR1801012_pass.fastq.gz </w:t>
       </w:r>
-      <w:bookmarkStart w:id="33" w:name="__DdeLink__1061_132248108"/>
+      <w:bookmarkStart w:id="31" w:name="__DdeLink__1061_132248108"/>
       <w:r>
         <w:rPr>
           <w:b w:val="false"/>
@@ -11652,7 +11649,7 @@
         </w:rPr>
         <w:t xml:space="preserve">ILLUMINACLIP:/sw/apps/bioinfo/trimmomatic/0.36/rackham/adapters/TruSeq3-PE-2.fa:2:25:10 LEADING:25 TRAILING:25 </w:t>
       </w:r>
-      <w:bookmarkEnd w:id="33"/>
+      <w:bookmarkEnd w:id="31"/>
       <w:r>
         <w:rPr>
           <w:b w:val="false"/>
@@ -11778,7 +11775,7 @@
           <w:szCs w:val="24"/>
         </w:rPr>
       </w:pPr>
-      <w:bookmarkStart w:id="34" w:name="__DdeLink__1055_2737265261"/>
+      <w:bookmarkStart w:id="32" w:name="__DdeLink__1055_2737265261"/>
       <w:r>
         <w:rPr>
           <w:b w:val="false"/>
@@ -11788,7 +11785,7 @@
         </w:rPr>
         <w:t>bowtie2 -x ~/ga_course/final_assemblies/final_assembly_canu_and_spades_node3_120419 -U ~/tnseq_data/Tn-Seq_BHI/trim_ERR1801012_pass_passed.fastq.gz</w:t>
       </w:r>
-      <w:bookmarkEnd w:id="34"/>
+      <w:bookmarkEnd w:id="32"/>
       <w:r>
         <w:rPr>
           <w:b w:val="false"/>
@@ -14656,22 +14653,31 @@
     <w:p>
       <w:pPr>
         <w:pStyle w:val="Normal"/>
-        <w:rPr>
-          <w:b/>
+        <w:rPr/>
+      </w:pPr>
+      <w:r>
+        <w:rPr>
           <w:b/>
           <w:bCs/>
           <w:sz w:val="28"/>
           <w:szCs w:val="28"/>
         </w:rPr>
-      </w:pPr>
-      <w:r>
-        <w:rPr>
+        <w:t>27/05/2019</w:t>
+      </w:r>
+    </w:p>
+    <w:p>
+      <w:pPr>
+        <w:pStyle w:val="Normal"/>
+        <w:rPr>
+          <w:b/>
           <w:b/>
           <w:bCs/>
           <w:sz w:val="28"/>
           <w:szCs w:val="28"/>
         </w:rPr>
-        <w:t>27/05/2019</w:t>
+      </w:pPr>
+      <w:r>
+        <w:rPr/>
       </w:r>
     </w:p>
     <w:p>
@@ -14797,7 +14803,7 @@
         </w:rPr>
         <w:t xml:space="preserve">bcftools norm SRR3306347_1_trimmed.fastq.gz.sorted.bam.vcf_2 -Ou -f Enterococcus_faecium.ASM76498v1.dna.toplevel.fa -d all -o </w:t>
       </w:r>
-      <w:bookmarkStart w:id="35" w:name="__DdeLink__1190_3073904521"/>
+      <w:bookmarkStart w:id="33" w:name="__DdeLink__1190_3073904521"/>
       <w:r>
         <w:rPr>
           <w:b/>
@@ -14805,253 +14811,253 @@
         </w:rPr>
         <w:t>SRR3306347_1_trimmed.fastq.gz.sorted.bam.vcf_</w:t>
       </w:r>
+      <w:bookmarkEnd w:id="33"/>
+      <w:r>
+        <w:rPr>
+          <w:b/>
+          <w:bCs/>
+        </w:rPr>
+        <w:t>3</w:t>
+      </w:r>
+    </w:p>
+    <w:p>
+      <w:pPr>
+        <w:pStyle w:val="Normal"/>
+        <w:rPr>
+          <w:b/>
+          <w:b/>
+          <w:bCs/>
+        </w:rPr>
+      </w:pPr>
+      <w:r>
+        <w:rPr>
+          <w:b/>
+          <w:bCs/>
+        </w:rPr>
+      </w:r>
+    </w:p>
+    <w:p>
+      <w:pPr>
+        <w:pStyle w:val="Normal"/>
+        <w:rPr>
+          <w:b/>
+          <w:b/>
+          <w:bCs/>
+        </w:rPr>
+      </w:pPr>
+      <w:r>
+        <w:rPr>
+          <w:b/>
+          <w:bCs/>
+        </w:rPr>
+      </w:r>
+    </w:p>
+    <w:p>
+      <w:pPr>
+        <w:pStyle w:val="Normal"/>
+        <w:rPr/>
+      </w:pPr>
+      <w:r>
+        <w:rPr>
+          <w:b/>
+          <w:bCs/>
+        </w:rPr>
+        <w:t>bcftools mpileup SRR3306348_1_trimmed.fastq.gz.sorted.bam -Ou -B -f Enterococcus_faecium.ASM76498v1.dna.toplevel.fa --min-MQ 40 -o SRR3306348_1_trimmed.fastq.gz.sorted.bam.vcf_1</w:t>
+      </w:r>
+    </w:p>
+    <w:p>
+      <w:pPr>
+        <w:pStyle w:val="Normal"/>
+        <w:rPr>
+          <w:b/>
+          <w:b/>
+          <w:bCs/>
+        </w:rPr>
+      </w:pPr>
+      <w:r>
+        <w:rPr>
+          <w:b/>
+          <w:bCs/>
+        </w:rPr>
+      </w:r>
+    </w:p>
+    <w:p>
+      <w:pPr>
+        <w:pStyle w:val="Normal"/>
+        <w:rPr/>
+      </w:pPr>
+      <w:r>
+        <w:rPr>
+          <w:b/>
+          <w:bCs/>
+        </w:rPr>
+        <w:t>bcftools call SRR3306348_1_trimmed.fastq.gz.sorted.bam.vcf_1 -Ou -v -m -o SRR3306348_1_trimmed.fastq.gz.sorted.bam.vcf_2 --ploidy 1</w:t>
+      </w:r>
+    </w:p>
+    <w:p>
+      <w:pPr>
+        <w:pStyle w:val="Normal"/>
+        <w:rPr>
+          <w:b/>
+          <w:b/>
+          <w:bCs/>
+        </w:rPr>
+      </w:pPr>
+      <w:r>
+        <w:rPr>
+          <w:b/>
+          <w:bCs/>
+        </w:rPr>
+      </w:r>
+    </w:p>
+    <w:p>
+      <w:pPr>
+        <w:pStyle w:val="Normal"/>
+        <w:rPr>
+          <w:b/>
+          <w:b/>
+          <w:bCs/>
+        </w:rPr>
+      </w:pPr>
+      <w:r>
+        <w:rPr>
+          <w:b/>
+          <w:bCs/>
+        </w:rPr>
+        <w:t xml:space="preserve">bcftools norm SRR3306348_1_trimmed.fastq.gz.sorted.bam.vcf_2 -Ou -f Enterococcus_faecium.ASM76498v1.dna.toplevel.fa -d all -o </w:t>
+      </w:r>
+      <w:bookmarkStart w:id="34" w:name="__DdeLink__1190_30739045211"/>
+      <w:r>
+        <w:rPr>
+          <w:b/>
+          <w:bCs/>
+        </w:rPr>
+        <w:t>SRR3306348_1_trimmed.fastq.gz.sorted.bam.vcf_</w:t>
+      </w:r>
+      <w:bookmarkEnd w:id="34"/>
+      <w:r>
+        <w:rPr>
+          <w:b/>
+          <w:bCs/>
+        </w:rPr>
+        <w:t>3</w:t>
+      </w:r>
+    </w:p>
+    <w:p>
+      <w:pPr>
+        <w:pStyle w:val="Normal"/>
+        <w:rPr>
+          <w:b/>
+          <w:b/>
+          <w:bCs/>
+        </w:rPr>
+      </w:pPr>
+      <w:r>
+        <w:rPr>
+          <w:b/>
+          <w:bCs/>
+        </w:rPr>
+      </w:r>
+    </w:p>
+    <w:p>
+      <w:pPr>
+        <w:pStyle w:val="Normal"/>
+        <w:rPr>
+          <w:b/>
+          <w:b/>
+          <w:bCs/>
+        </w:rPr>
+      </w:pPr>
+      <w:r>
+        <w:rPr>
+          <w:b/>
+          <w:bCs/>
+        </w:rPr>
+      </w:r>
+    </w:p>
+    <w:p>
+      <w:pPr>
+        <w:pStyle w:val="Normal"/>
+        <w:rPr/>
+      </w:pPr>
+      <w:r>
+        <w:rPr>
+          <w:b/>
+          <w:bCs/>
+        </w:rPr>
+        <w:t>bcftools mpileup SRR3306349_1_trimmed.fastq.gz.sorted.bam -Ou -B -f Enterococcus_faecium.ASM76498v1.dna.toplevel.fa --min-MQ 40 -o SRR3306349_1_trimmed.fastq.gz.sorted.bam.vcf_1</w:t>
+      </w:r>
+    </w:p>
+    <w:p>
+      <w:pPr>
+        <w:pStyle w:val="Normal"/>
+        <w:rPr>
+          <w:b/>
+          <w:b/>
+          <w:bCs/>
+        </w:rPr>
+      </w:pPr>
+      <w:r>
+        <w:rPr>
+          <w:b/>
+          <w:bCs/>
+        </w:rPr>
+      </w:r>
+    </w:p>
+    <w:p>
+      <w:pPr>
+        <w:pStyle w:val="Normal"/>
+        <w:rPr/>
+      </w:pPr>
+      <w:r>
+        <w:rPr>
+          <w:b/>
+          <w:bCs/>
+        </w:rPr>
+        <w:t>bcftools call SRR3306349_1_trimmed.fastq.gz.sorted.bam.vcf_1 -Ou -v -m -o SRR3306349_1_trimmed.fastq.gz.sorted.bam.vcf_2 --ploidy 1</w:t>
+      </w:r>
+    </w:p>
+    <w:p>
+      <w:pPr>
+        <w:pStyle w:val="Normal"/>
+        <w:rPr>
+          <w:b/>
+          <w:b/>
+          <w:bCs/>
+        </w:rPr>
+      </w:pPr>
+      <w:r>
+        <w:rPr>
+          <w:b/>
+          <w:bCs/>
+        </w:rPr>
+      </w:r>
+    </w:p>
+    <w:p>
+      <w:pPr>
+        <w:pStyle w:val="Normal"/>
+        <w:rPr>
+          <w:b/>
+          <w:b/>
+          <w:bCs/>
+        </w:rPr>
+      </w:pPr>
+      <w:r>
+        <w:rPr>
+          <w:b/>
+          <w:bCs/>
+        </w:rPr>
+        <w:t xml:space="preserve">bcftools norm SRR3306349_1_trimmed.fastq.gz.sorted.bam.vcf_2 -Ou -f Enterococcus_faecium.ASM76498v1.dna.toplevel.fa -d all -o </w:t>
+      </w:r>
+      <w:bookmarkStart w:id="35" w:name="__DdeLink__1190_30739045213"/>
+      <w:r>
+        <w:rPr>
+          <w:b/>
+          <w:bCs/>
+        </w:rPr>
+        <w:t>SRR3306349_1_trimmed.fastq.gz.sorted.bam.vcf_</w:t>
+      </w:r>
       <w:bookmarkEnd w:id="35"/>
-      <w:r>
-        <w:rPr>
-          <w:b/>
-          <w:bCs/>
-        </w:rPr>
-        <w:t>3</w:t>
-      </w:r>
-    </w:p>
-    <w:p>
-      <w:pPr>
-        <w:pStyle w:val="Normal"/>
-        <w:rPr>
-          <w:b/>
-          <w:b/>
-          <w:bCs/>
-        </w:rPr>
-      </w:pPr>
-      <w:r>
-        <w:rPr>
-          <w:b/>
-          <w:bCs/>
-        </w:rPr>
-      </w:r>
-    </w:p>
-    <w:p>
-      <w:pPr>
-        <w:pStyle w:val="Normal"/>
-        <w:rPr>
-          <w:b/>
-          <w:b/>
-          <w:bCs/>
-        </w:rPr>
-      </w:pPr>
-      <w:r>
-        <w:rPr>
-          <w:b/>
-          <w:bCs/>
-        </w:rPr>
-      </w:r>
-    </w:p>
-    <w:p>
-      <w:pPr>
-        <w:pStyle w:val="Normal"/>
-        <w:rPr/>
-      </w:pPr>
-      <w:r>
-        <w:rPr>
-          <w:b/>
-          <w:bCs/>
-        </w:rPr>
-        <w:t>bcftools mpileup SRR3306348_1_trimmed.fastq.gz.sorted.bam -Ou -B -f Enterococcus_faecium.ASM76498v1.dna.toplevel.fa --min-MQ 40 -o SRR3306348_1_trimmed.fastq.gz.sorted.bam.vcf_1</w:t>
-      </w:r>
-    </w:p>
-    <w:p>
-      <w:pPr>
-        <w:pStyle w:val="Normal"/>
-        <w:rPr>
-          <w:b/>
-          <w:b/>
-          <w:bCs/>
-        </w:rPr>
-      </w:pPr>
-      <w:r>
-        <w:rPr>
-          <w:b/>
-          <w:bCs/>
-        </w:rPr>
-      </w:r>
-    </w:p>
-    <w:p>
-      <w:pPr>
-        <w:pStyle w:val="Normal"/>
-        <w:rPr/>
-      </w:pPr>
-      <w:r>
-        <w:rPr>
-          <w:b/>
-          <w:bCs/>
-        </w:rPr>
-        <w:t>bcftools call SRR3306348_1_trimmed.fastq.gz.sorted.bam.vcf_1 -Ou -v -m -o SRR3306348_1_trimmed.fastq.gz.sorted.bam.vcf_2 --ploidy 1</w:t>
-      </w:r>
-    </w:p>
-    <w:p>
-      <w:pPr>
-        <w:pStyle w:val="Normal"/>
-        <w:rPr>
-          <w:b/>
-          <w:b/>
-          <w:bCs/>
-        </w:rPr>
-      </w:pPr>
-      <w:r>
-        <w:rPr>
-          <w:b/>
-          <w:bCs/>
-        </w:rPr>
-      </w:r>
-    </w:p>
-    <w:p>
-      <w:pPr>
-        <w:pStyle w:val="Normal"/>
-        <w:rPr>
-          <w:b/>
-          <w:b/>
-          <w:bCs/>
-        </w:rPr>
-      </w:pPr>
-      <w:r>
-        <w:rPr>
-          <w:b/>
-          <w:bCs/>
-        </w:rPr>
-        <w:t xml:space="preserve">bcftools norm SRR3306348_1_trimmed.fastq.gz.sorted.bam.vcf_2 -Ou -f Enterococcus_faecium.ASM76498v1.dna.toplevel.fa -d all -o </w:t>
-      </w:r>
-      <w:bookmarkStart w:id="36" w:name="__DdeLink__1190_30739045211"/>
-      <w:r>
-        <w:rPr>
-          <w:b/>
-          <w:bCs/>
-        </w:rPr>
-        <w:t>SRR3306348_1_trimmed.fastq.gz.sorted.bam.vcf_</w:t>
-      </w:r>
-      <w:bookmarkEnd w:id="36"/>
-      <w:r>
-        <w:rPr>
-          <w:b/>
-          <w:bCs/>
-        </w:rPr>
-        <w:t>3</w:t>
-      </w:r>
-    </w:p>
-    <w:p>
-      <w:pPr>
-        <w:pStyle w:val="Normal"/>
-        <w:rPr>
-          <w:b/>
-          <w:b/>
-          <w:bCs/>
-        </w:rPr>
-      </w:pPr>
-      <w:r>
-        <w:rPr>
-          <w:b/>
-          <w:bCs/>
-        </w:rPr>
-      </w:r>
-    </w:p>
-    <w:p>
-      <w:pPr>
-        <w:pStyle w:val="Normal"/>
-        <w:rPr>
-          <w:b/>
-          <w:b/>
-          <w:bCs/>
-        </w:rPr>
-      </w:pPr>
-      <w:r>
-        <w:rPr>
-          <w:b/>
-          <w:bCs/>
-        </w:rPr>
-      </w:r>
-    </w:p>
-    <w:p>
-      <w:pPr>
-        <w:pStyle w:val="Normal"/>
-        <w:rPr/>
-      </w:pPr>
-      <w:r>
-        <w:rPr>
-          <w:b/>
-          <w:bCs/>
-        </w:rPr>
-        <w:t>bcftools mpileup SRR3306349_1_trimmed.fastq.gz.sorted.bam -Ou -B -f Enterococcus_faecium.ASM76498v1.dna.toplevel.fa --min-MQ 40 -o SRR3306349_1_trimmed.fastq.gz.sorted.bam.vcf_1</w:t>
-      </w:r>
-    </w:p>
-    <w:p>
-      <w:pPr>
-        <w:pStyle w:val="Normal"/>
-        <w:rPr>
-          <w:b/>
-          <w:b/>
-          <w:bCs/>
-        </w:rPr>
-      </w:pPr>
-      <w:r>
-        <w:rPr>
-          <w:b/>
-          <w:bCs/>
-        </w:rPr>
-      </w:r>
-    </w:p>
-    <w:p>
-      <w:pPr>
-        <w:pStyle w:val="Normal"/>
-        <w:rPr/>
-      </w:pPr>
-      <w:r>
-        <w:rPr>
-          <w:b/>
-          <w:bCs/>
-        </w:rPr>
-        <w:t>bcftools call SRR3306349_1_trimmed.fastq.gz.sorted.bam.vcf_1 -Ou -v -m -o SRR3306349_1_trimmed.fastq.gz.sorted.bam.vcf_2 --ploidy 1</w:t>
-      </w:r>
-    </w:p>
-    <w:p>
-      <w:pPr>
-        <w:pStyle w:val="Normal"/>
-        <w:rPr>
-          <w:b/>
-          <w:b/>
-          <w:bCs/>
-        </w:rPr>
-      </w:pPr>
-      <w:r>
-        <w:rPr>
-          <w:b/>
-          <w:bCs/>
-        </w:rPr>
-      </w:r>
-    </w:p>
-    <w:p>
-      <w:pPr>
-        <w:pStyle w:val="Normal"/>
-        <w:rPr>
-          <w:b/>
-          <w:b/>
-          <w:bCs/>
-        </w:rPr>
-      </w:pPr>
-      <w:r>
-        <w:rPr>
-          <w:b/>
-          <w:bCs/>
-        </w:rPr>
-        <w:t xml:space="preserve">bcftools norm SRR3306349_1_trimmed.fastq.gz.sorted.bam.vcf_2 -Ou -f Enterococcus_faecium.ASM76498v1.dna.toplevel.fa -d all -o </w:t>
-      </w:r>
-      <w:bookmarkStart w:id="37" w:name="__DdeLink__1190_30739045213"/>
-      <w:r>
-        <w:rPr>
-          <w:b/>
-          <w:bCs/>
-        </w:rPr>
-        <w:t>SRR3306349_1_trimmed.fastq.gz.sorted.bam.vcf_</w:t>
-      </w:r>
-      <w:bookmarkEnd w:id="37"/>
       <w:r>
         <w:rPr>
           <w:b/>

</xml_diff>